<commit_message>
FINAL COMMIT RETO 2
</commit_message>
<xml_diff>
--- a/Docs/Reto2.docx
+++ b/Docs/Reto2.docx
@@ -364,7 +364,7 @@
           <w:color w:val="ABB2BF"/>
           <w:sz w:val="23"/>
           <w:szCs w:val="23"/>
-          <w:lang w:val="en-US" w:eastAsia="en-US"/>
+          <w:lang w:eastAsia="en-US"/>
         </w:rPr>
       </w:pPr>
       <w:r>
@@ -373,7 +373,7 @@
           <w:color w:val="C678DD"/>
           <w:sz w:val="23"/>
           <w:szCs w:val="23"/>
-          <w:lang w:val="en-US" w:eastAsia="en-US"/>
+          <w:lang w:eastAsia="en-US"/>
         </w:rPr>
         <w:t>def</w:t>
       </w:r>
@@ -383,7 +383,7 @@
           <w:color w:val="ABB2BF"/>
           <w:sz w:val="23"/>
           <w:szCs w:val="23"/>
-          <w:lang w:val="en-US" w:eastAsia="en-US"/>
+          <w:lang w:eastAsia="en-US"/>
         </w:rPr>
         <w:t> </w:t>
       </w:r>
@@ -393,7 +393,7 @@
           <w:color w:val="61AFEF"/>
           <w:sz w:val="23"/>
           <w:szCs w:val="23"/>
-          <w:lang w:val="en-US" w:eastAsia="en-US"/>
+          <w:lang w:eastAsia="en-US"/>
         </w:rPr>
         <w:t>newCatalog</w:t>
       </w:r>
@@ -403,7 +403,7 @@
           <w:color w:val="ABB2BF"/>
           <w:sz w:val="23"/>
           <w:szCs w:val="23"/>
-          <w:lang w:val="en-US" w:eastAsia="en-US"/>
+          <w:lang w:eastAsia="en-US"/>
         </w:rPr>
         <w:t>():</w:t>
       </w:r>
@@ -417,29 +417,29 @@
           <w:color w:val="98C379"/>
           <w:sz w:val="23"/>
           <w:szCs w:val="23"/>
-          <w:lang w:val="en-US" w:eastAsia="en-US"/>
-        </w:rPr>
-      </w:pPr>
-    </w:p>
-    <w:p>
-      <w:pPr>
-        <w:shd w:val="clear" w:color="auto" w:fill="282C34"/>
-        <w:spacing w:after="0" w:line="300" w:lineRule="atLeast"/>
-        <w:rPr>
-          <w:rFonts w:ascii="Consolas" w:eastAsia="Times New Roman" w:hAnsi="Consolas" w:cs="Times New Roman"/>
-          <w:color w:val="ABB2BF"/>
-          <w:sz w:val="23"/>
-          <w:szCs w:val="23"/>
-          <w:lang w:val="en-US" w:eastAsia="en-US"/>
-        </w:rPr>
-      </w:pPr>
-      <w:r>
-        <w:rPr>
-          <w:rFonts w:ascii="Consolas" w:eastAsia="Times New Roman" w:hAnsi="Consolas" w:cs="Times New Roman"/>
-          <w:color w:val="ABB2BF"/>
-          <w:sz w:val="23"/>
-          <w:szCs w:val="23"/>
-          <w:lang w:val="en-US" w:eastAsia="en-US"/>
+          <w:lang w:eastAsia="en-US"/>
+        </w:rPr>
+      </w:pPr>
+    </w:p>
+    <w:p>
+      <w:pPr>
+        <w:shd w:val="clear" w:color="auto" w:fill="282C34"/>
+        <w:spacing w:after="0" w:line="300" w:lineRule="atLeast"/>
+        <w:rPr>
+          <w:rFonts w:ascii="Consolas" w:eastAsia="Times New Roman" w:hAnsi="Consolas" w:cs="Times New Roman"/>
+          <w:color w:val="ABB2BF"/>
+          <w:sz w:val="23"/>
+          <w:szCs w:val="23"/>
+          <w:lang w:eastAsia="en-US"/>
+        </w:rPr>
+      </w:pPr>
+      <w:r>
+        <w:rPr>
+          <w:rFonts w:ascii="Consolas" w:eastAsia="Times New Roman" w:hAnsi="Consolas" w:cs="Times New Roman"/>
+          <w:color w:val="ABB2BF"/>
+          <w:sz w:val="23"/>
+          <w:szCs w:val="23"/>
+          <w:lang w:eastAsia="en-US"/>
         </w:rPr>
         <w:t>    catalog </w:t>
       </w:r>
@@ -449,7 +449,7 @@
           <w:color w:val="C678DD"/>
           <w:sz w:val="23"/>
           <w:szCs w:val="23"/>
-          <w:lang w:val="en-US" w:eastAsia="en-US"/>
+          <w:lang w:eastAsia="en-US"/>
         </w:rPr>
         <w:t>=</w:t>
       </w:r>
@@ -459,7 +459,7 @@
           <w:color w:val="ABB2BF"/>
           <w:sz w:val="23"/>
           <w:szCs w:val="23"/>
-          <w:lang w:val="en-US" w:eastAsia="en-US"/>
+          <w:lang w:eastAsia="en-US"/>
         </w:rPr>
         <w:t> {</w:t>
       </w:r>
@@ -469,7 +469,7 @@
           <w:color w:val="98C379"/>
           <w:sz w:val="23"/>
           <w:szCs w:val="23"/>
-          <w:lang w:val="en-US" w:eastAsia="en-US"/>
+          <w:lang w:eastAsia="en-US"/>
         </w:rPr>
         <w:t>'videos'</w:t>
       </w:r>
@@ -479,7 +479,7 @@
           <w:color w:val="ABB2BF"/>
           <w:sz w:val="23"/>
           <w:szCs w:val="23"/>
-          <w:lang w:val="en-US" w:eastAsia="en-US"/>
+          <w:lang w:eastAsia="en-US"/>
         </w:rPr>
         <w:t>: </w:t>
       </w:r>
@@ -489,7 +489,7 @@
           <w:color w:val="D19A66"/>
           <w:sz w:val="23"/>
           <w:szCs w:val="23"/>
-          <w:lang w:val="en-US" w:eastAsia="en-US"/>
+          <w:lang w:eastAsia="en-US"/>
         </w:rPr>
         <w:t>None</w:t>
       </w:r>
@@ -499,7 +499,7 @@
           <w:color w:val="ABB2BF"/>
           <w:sz w:val="23"/>
           <w:szCs w:val="23"/>
-          <w:lang w:val="en-US" w:eastAsia="en-US"/>
+          <w:lang w:eastAsia="en-US"/>
         </w:rPr>
         <w:t>,</w:t>
       </w:r>
@@ -513,16 +513,16 @@
           <w:color w:val="ABB2BF"/>
           <w:sz w:val="23"/>
           <w:szCs w:val="23"/>
-          <w:lang w:val="en-US" w:eastAsia="en-US"/>
-        </w:rPr>
-      </w:pPr>
-      <w:r>
-        <w:rPr>
-          <w:rFonts w:ascii="Consolas" w:eastAsia="Times New Roman" w:hAnsi="Consolas" w:cs="Times New Roman"/>
-          <w:color w:val="ABB2BF"/>
-          <w:sz w:val="23"/>
-          <w:szCs w:val="23"/>
-          <w:lang w:val="en-US" w:eastAsia="en-US"/>
+          <w:lang w:eastAsia="en-US"/>
+        </w:rPr>
+      </w:pPr>
+      <w:r>
+        <w:rPr>
+          <w:rFonts w:ascii="Consolas" w:eastAsia="Times New Roman" w:hAnsi="Consolas" w:cs="Times New Roman"/>
+          <w:color w:val="ABB2BF"/>
+          <w:sz w:val="23"/>
+          <w:szCs w:val="23"/>
+          <w:lang w:eastAsia="en-US"/>
         </w:rPr>
         <w:t>               </w:t>
       </w:r>
@@ -532,7 +532,7 @@
           <w:color w:val="98C379"/>
           <w:sz w:val="23"/>
           <w:szCs w:val="23"/>
-          <w:lang w:val="en-US" w:eastAsia="en-US"/>
+          <w:lang w:eastAsia="en-US"/>
         </w:rPr>
         <w:t>'category_id'</w:t>
       </w:r>
@@ -542,7 +542,7 @@
           <w:color w:val="ABB2BF"/>
           <w:sz w:val="23"/>
           <w:szCs w:val="23"/>
-          <w:lang w:val="en-US" w:eastAsia="en-US"/>
+          <w:lang w:eastAsia="en-US"/>
         </w:rPr>
         <w:t>: </w:t>
       </w:r>
@@ -552,7 +552,7 @@
           <w:color w:val="D19A66"/>
           <w:sz w:val="23"/>
           <w:szCs w:val="23"/>
-          <w:lang w:val="en-US" w:eastAsia="en-US"/>
+          <w:lang w:eastAsia="en-US"/>
         </w:rPr>
         <w:t>None</w:t>
       </w:r>
@@ -562,7 +562,7 @@
           <w:color w:val="ABB2BF"/>
           <w:sz w:val="23"/>
           <w:szCs w:val="23"/>
-          <w:lang w:val="en-US" w:eastAsia="en-US"/>
+          <w:lang w:eastAsia="en-US"/>
         </w:rPr>
         <w:t>,</w:t>
       </w:r>
@@ -585,7 +585,7 @@
           <w:color w:val="ABB2BF"/>
           <w:sz w:val="23"/>
           <w:szCs w:val="23"/>
-          <w:lang w:val="en-US" w:eastAsia="en-US"/>
+          <w:lang w:eastAsia="en-US"/>
         </w:rPr>
         <w:t>               </w:t>
       </w:r>
@@ -774,6 +774,7 @@
         <w:rPr>
           <w:b/>
           <w:bCs/>
+          <w:lang w:val="en-US"/>
         </w:rPr>
       </w:pPr>
     </w:p>
@@ -933,31 +934,7 @@
           <w:szCs w:val="24"/>
         </w:rPr>
         <w:lastRenderedPageBreak/>
-        <w:t xml:space="preserve">La llave es el </w:t>
-      </w:r>
-      <w:r>
-        <w:rPr>
-          <w:rFonts w:ascii="Times New Roman" w:hAnsi="Times New Roman" w:cs="Times New Roman"/>
-          <w:sz w:val="24"/>
-          <w:szCs w:val="24"/>
-        </w:rPr>
-        <w:t>id</w:t>
-      </w:r>
-      <w:r>
-        <w:rPr>
-          <w:rFonts w:ascii="Times New Roman" w:hAnsi="Times New Roman" w:cs="Times New Roman"/>
-          <w:sz w:val="24"/>
-          <w:szCs w:val="24"/>
-        </w:rPr>
-        <w:t xml:space="preserve"> y el valor de esta es </w:t>
-      </w:r>
-      <w:r>
-        <w:rPr>
-          <w:rFonts w:ascii="Times New Roman" w:hAnsi="Times New Roman" w:cs="Times New Roman"/>
-          <w:sz w:val="24"/>
-          <w:szCs w:val="24"/>
-        </w:rPr>
-        <w:t>el nombre de la</w:t>
+        <w:t>La llave es el id y el valor de esta es el nombre de la</w:t>
       </w:r>
       <w:r>
         <w:rPr>
@@ -1254,6 +1231,7 @@
           <w:rFonts w:ascii="Times New Roman" w:hAnsi="Times New Roman" w:cs="Times New Roman"/>
           <w:sz w:val="24"/>
           <w:szCs w:val="24"/>
+          <w:lang w:val="en-US"/>
         </w:rPr>
       </w:pPr>
     </w:p>
@@ -1292,9 +1270,19 @@
           <w:color w:val="ABB2BF"/>
           <w:sz w:val="23"/>
           <w:szCs w:val="23"/>
-          <w:lang w:val="en-US" w:eastAsia="en-US"/>
-        </w:rPr>
-        <w:t>    catalog[</w:t>
+          <w:lang w:eastAsia="en-US"/>
+        </w:rPr>
+        <w:t>    </w:t>
+      </w:r>
+      <w:r>
+        <w:rPr>
+          <w:rFonts w:ascii="Consolas" w:eastAsia="Times New Roman" w:hAnsi="Consolas" w:cs="Times New Roman"/>
+          <w:color w:val="ABB2BF"/>
+          <w:sz w:val="23"/>
+          <w:szCs w:val="23"/>
+          <w:lang w:val="en-US" w:eastAsia="en-US"/>
+        </w:rPr>
+        <w:t>catalog[</w:t>
       </w:r>
       <w:r>
         <w:rPr>
@@ -1429,7 +1417,7 @@
           <w:color w:val="ABB2BF"/>
           <w:sz w:val="23"/>
           <w:szCs w:val="23"/>
-          <w:lang w:val="en-US" w:eastAsia="en-US"/>
+          <w:lang w:eastAsia="en-US"/>
         </w:rPr>
       </w:pPr>
       <w:r>
@@ -1448,7 +1436,7 @@
           <w:color w:val="D19A66"/>
           <w:sz w:val="23"/>
           <w:szCs w:val="23"/>
-          <w:lang w:val="en-US" w:eastAsia="en-US"/>
+          <w:lang w:eastAsia="en-US"/>
         </w:rPr>
         <w:t>loadfactor</w:t>
       </w:r>
@@ -1458,7 +1446,7 @@
           <w:color w:val="C678DD"/>
           <w:sz w:val="23"/>
           <w:szCs w:val="23"/>
-          <w:lang w:val="en-US" w:eastAsia="en-US"/>
+          <w:lang w:eastAsia="en-US"/>
         </w:rPr>
         <w:t>=</w:t>
       </w:r>
@@ -1468,7 +1456,7 @@
           <w:color w:val="D19A66"/>
           <w:sz w:val="23"/>
           <w:szCs w:val="23"/>
-          <w:lang w:val="en-US" w:eastAsia="en-US"/>
+          <w:lang w:eastAsia="en-US"/>
         </w:rPr>
         <w:t>0.5</w:t>
       </w:r>
@@ -1478,7 +1466,7 @@
           <w:color w:val="ABB2BF"/>
           <w:sz w:val="23"/>
           <w:szCs w:val="23"/>
-          <w:lang w:val="en-US" w:eastAsia="en-US"/>
+          <w:lang w:eastAsia="en-US"/>
         </w:rPr>
         <w:t>,</w:t>
       </w:r>
@@ -1492,16 +1480,16 @@
           <w:color w:val="ABB2BF"/>
           <w:sz w:val="23"/>
           <w:szCs w:val="23"/>
-          <w:lang w:val="en-US" w:eastAsia="en-US"/>
-        </w:rPr>
-      </w:pPr>
-      <w:r>
-        <w:rPr>
-          <w:rFonts w:ascii="Consolas" w:eastAsia="Times New Roman" w:hAnsi="Consolas" w:cs="Times New Roman"/>
-          <w:color w:val="ABB2BF"/>
-          <w:sz w:val="23"/>
-          <w:szCs w:val="23"/>
-          <w:lang w:val="en-US" w:eastAsia="en-US"/>
+          <w:lang w:eastAsia="en-US"/>
+        </w:rPr>
+      </w:pPr>
+      <w:r>
+        <w:rPr>
+          <w:rFonts w:ascii="Consolas" w:eastAsia="Times New Roman" w:hAnsi="Consolas" w:cs="Times New Roman"/>
+          <w:color w:val="ABB2BF"/>
+          <w:sz w:val="23"/>
+          <w:szCs w:val="23"/>
+          <w:lang w:eastAsia="en-US"/>
         </w:rPr>
         <w:t>                                    </w:t>
       </w:r>
@@ -1511,7 +1499,7 @@
           <w:color w:val="D19A66"/>
           <w:sz w:val="23"/>
           <w:szCs w:val="23"/>
-          <w:lang w:val="en-US" w:eastAsia="en-US"/>
+          <w:lang w:eastAsia="en-US"/>
         </w:rPr>
         <w:t>comparefunction</w:t>
       </w:r>
@@ -1521,7 +1509,7 @@
           <w:color w:val="C678DD"/>
           <w:sz w:val="23"/>
           <w:szCs w:val="23"/>
-          <w:lang w:val="en-US" w:eastAsia="en-US"/>
+          <w:lang w:eastAsia="en-US"/>
         </w:rPr>
         <w:t>=</w:t>
       </w:r>
@@ -1531,7 +1519,7 @@
           <w:color w:val="ABB2BF"/>
           <w:sz w:val="23"/>
           <w:szCs w:val="23"/>
-          <w:lang w:val="en-US" w:eastAsia="en-US"/>
+          <w:lang w:eastAsia="en-US"/>
         </w:rPr>
         <w:t>compareCategorie</w:t>
       </w:r>
@@ -1541,7 +1529,7 @@
           <w:color w:val="ABB2BF"/>
           <w:sz w:val="23"/>
           <w:szCs w:val="23"/>
-          <w:lang w:val="en-US" w:eastAsia="en-US"/>
+          <w:lang w:eastAsia="en-US"/>
         </w:rPr>
         <w:t>s</w:t>
       </w:r>
@@ -1551,7 +1539,7 @@
           <w:color w:val="ABB2BF"/>
           <w:sz w:val="23"/>
           <w:szCs w:val="23"/>
-          <w:lang w:val="en-US" w:eastAsia="en-US"/>
+          <w:lang w:eastAsia="en-US"/>
         </w:rPr>
         <w:t>)</w:t>
       </w:r>
@@ -1579,7 +1567,7 @@
           <w:sz w:val="24"/>
           <w:szCs w:val="24"/>
         </w:rPr>
-        <w:t xml:space="preserve">La llave es el </w:t>
+        <w:t xml:space="preserve">La llave es el país y el valor de esta es una lista con todos los videos que pertenecen a dicha </w:t>
       </w:r>
       <w:r>
         <w:rPr>
@@ -1595,22 +1583,6 @@
           <w:sz w:val="24"/>
           <w:szCs w:val="24"/>
         </w:rPr>
-        <w:t xml:space="preserve"> y el valor de esta es una lista con todos los videos que pertenecen a dicha </w:t>
-      </w:r>
-      <w:r>
-        <w:rPr>
-          <w:rFonts w:ascii="Times New Roman" w:hAnsi="Times New Roman" w:cs="Times New Roman"/>
-          <w:sz w:val="24"/>
-          <w:szCs w:val="24"/>
-        </w:rPr>
-        <w:t>país</w:t>
-      </w:r>
-      <w:r>
-        <w:rPr>
-          <w:rFonts w:ascii="Times New Roman" w:hAnsi="Times New Roman" w:cs="Times New Roman"/>
-          <w:sz w:val="24"/>
-          <w:szCs w:val="24"/>
-        </w:rPr>
         <w:t>.</w:t>
       </w:r>
     </w:p>
@@ -1949,23 +1921,7 @@
           <w:sz w:val="24"/>
           <w:szCs w:val="24"/>
         </w:rPr>
-        <w:t xml:space="preserve"> toda la </w:t>
-      </w:r>
-      <w:r>
-        <w:rPr>
-          <w:rFonts w:ascii="Times New Roman" w:hAnsi="Times New Roman" w:cs="Times New Roman"/>
-          <w:sz w:val="24"/>
-          <w:szCs w:val="24"/>
-        </w:rPr>
-        <w:t>información</w:t>
-      </w:r>
-      <w:r>
-        <w:rPr>
-          <w:rFonts w:ascii="Times New Roman" w:hAnsi="Times New Roman" w:cs="Times New Roman"/>
-          <w:sz w:val="24"/>
-          <w:szCs w:val="24"/>
-        </w:rPr>
-        <w:t xml:space="preserve"> del archivo</w:t>
+        <w:t xml:space="preserve"> toda la información del archivo</w:t>
       </w:r>
       <w:r>
         <w:rPr>
@@ -2017,7 +1973,7 @@
           <w:color w:val="ABB2BF"/>
           <w:sz w:val="23"/>
           <w:szCs w:val="23"/>
-          <w:lang w:eastAsia="en-US"/>
+          <w:lang w:val="en-US" w:eastAsia="en-US"/>
         </w:rPr>
       </w:pPr>
       <w:r>
@@ -2026,7 +1982,7 @@
           <w:color w:val="C678DD"/>
           <w:sz w:val="23"/>
           <w:szCs w:val="23"/>
-          <w:lang w:eastAsia="en-US"/>
+          <w:lang w:val="en-US" w:eastAsia="en-US"/>
         </w:rPr>
         <w:t>def</w:t>
       </w:r>
@@ -2036,7 +1992,7 @@
           <w:color w:val="ABB2BF"/>
           <w:sz w:val="23"/>
           <w:szCs w:val="23"/>
-          <w:lang w:eastAsia="en-US"/>
+          <w:lang w:val="en-US" w:eastAsia="en-US"/>
         </w:rPr>
         <w:t> </w:t>
       </w:r>
@@ -2046,7 +2002,7 @@
           <w:color w:val="61AFEF"/>
           <w:sz w:val="23"/>
           <w:szCs w:val="23"/>
-          <w:lang w:eastAsia="en-US"/>
+          <w:lang w:val="en-US" w:eastAsia="en-US"/>
         </w:rPr>
         <w:t>addVideoToCat</w:t>
       </w:r>
@@ -2056,7 +2012,7 @@
           <w:color w:val="ABB2BF"/>
           <w:sz w:val="23"/>
           <w:szCs w:val="23"/>
-          <w:lang w:eastAsia="en-US"/>
+          <w:lang w:val="en-US" w:eastAsia="en-US"/>
         </w:rPr>
         <w:t>(</w:t>
       </w:r>
@@ -2066,7 +2022,7 @@
           <w:color w:val="D19A66"/>
           <w:sz w:val="23"/>
           <w:szCs w:val="23"/>
-          <w:lang w:eastAsia="en-US"/>
+          <w:lang w:val="en-US" w:eastAsia="en-US"/>
         </w:rPr>
         <w:t>catalog</w:t>
       </w:r>
@@ -2076,7 +2032,7 @@
           <w:color w:val="ABB2BF"/>
           <w:sz w:val="23"/>
           <w:szCs w:val="23"/>
-          <w:lang w:eastAsia="en-US"/>
+          <w:lang w:val="en-US" w:eastAsia="en-US"/>
         </w:rPr>
         <w:t>,</w:t>
       </w:r>
@@ -2086,7 +2042,7 @@
           <w:color w:val="D19A66"/>
           <w:sz w:val="23"/>
           <w:szCs w:val="23"/>
-          <w:lang w:eastAsia="en-US"/>
+          <w:lang w:val="en-US" w:eastAsia="en-US"/>
         </w:rPr>
         <w:t> video</w:t>
       </w:r>
@@ -2096,7 +2052,7 @@
           <w:color w:val="ABB2BF"/>
           <w:sz w:val="23"/>
           <w:szCs w:val="23"/>
-          <w:lang w:eastAsia="en-US"/>
+          <w:lang w:val="en-US" w:eastAsia="en-US"/>
         </w:rPr>
         <w:t>):</w:t>
       </w:r>
@@ -2110,7 +2066,7 @@
           <w:color w:val="98C379"/>
           <w:sz w:val="23"/>
           <w:szCs w:val="23"/>
-          <w:lang w:eastAsia="en-US"/>
+          <w:lang w:val="en-US" w:eastAsia="en-US"/>
         </w:rPr>
       </w:pPr>
     </w:p>
@@ -2163,6 +2119,7 @@
           <w:rFonts w:ascii="Times New Roman" w:hAnsi="Times New Roman" w:cs="Times New Roman"/>
           <w:sz w:val="24"/>
           <w:szCs w:val="24"/>
+          <w:lang w:val="en-US"/>
         </w:rPr>
       </w:pPr>
     </w:p>
@@ -2248,7 +2205,7 @@
           <w:color w:val="ABB2BF"/>
           <w:sz w:val="23"/>
           <w:szCs w:val="23"/>
-          <w:lang w:eastAsia="en-US"/>
+          <w:lang w:val="en-US" w:eastAsia="en-US"/>
         </w:rPr>
       </w:pPr>
       <w:r>
@@ -2257,7 +2214,7 @@
           <w:color w:val="C678DD"/>
           <w:sz w:val="23"/>
           <w:szCs w:val="23"/>
-          <w:lang w:eastAsia="en-US"/>
+          <w:lang w:val="en-US" w:eastAsia="en-US"/>
         </w:rPr>
         <w:t>def</w:t>
       </w:r>
@@ -2267,7 +2224,7 @@
           <w:color w:val="ABB2BF"/>
           <w:sz w:val="23"/>
           <w:szCs w:val="23"/>
-          <w:lang w:eastAsia="en-US"/>
+          <w:lang w:val="en-US" w:eastAsia="en-US"/>
         </w:rPr>
         <w:t> </w:t>
       </w:r>
@@ -2277,7 +2234,7 @@
           <w:color w:val="61AFEF"/>
           <w:sz w:val="23"/>
           <w:szCs w:val="23"/>
-          <w:lang w:eastAsia="en-US"/>
+          <w:lang w:val="en-US" w:eastAsia="en-US"/>
         </w:rPr>
         <w:t>addCategoryInfo</w:t>
       </w:r>
@@ -2287,7 +2244,7 @@
           <w:color w:val="ABB2BF"/>
           <w:sz w:val="23"/>
           <w:szCs w:val="23"/>
-          <w:lang w:eastAsia="en-US"/>
+          <w:lang w:val="en-US" w:eastAsia="en-US"/>
         </w:rPr>
         <w:t>(</w:t>
       </w:r>
@@ -2297,7 +2254,7 @@
           <w:color w:val="D19A66"/>
           <w:sz w:val="23"/>
           <w:szCs w:val="23"/>
-          <w:lang w:eastAsia="en-US"/>
+          <w:lang w:val="en-US" w:eastAsia="en-US"/>
         </w:rPr>
         <w:t>catalog</w:t>
       </w:r>
@@ -2307,7 +2264,7 @@
           <w:color w:val="ABB2BF"/>
           <w:sz w:val="23"/>
           <w:szCs w:val="23"/>
-          <w:lang w:eastAsia="en-US"/>
+          <w:lang w:val="en-US" w:eastAsia="en-US"/>
         </w:rPr>
         <w:t>,</w:t>
       </w:r>
@@ -2317,7 +2274,7 @@
           <w:color w:val="D19A66"/>
           <w:sz w:val="23"/>
           <w:szCs w:val="23"/>
-          <w:lang w:eastAsia="en-US"/>
+          <w:lang w:val="en-US" w:eastAsia="en-US"/>
         </w:rPr>
         <w:t> category</w:t>
       </w:r>
@@ -2327,7 +2284,7 @@
           <w:color w:val="ABB2BF"/>
           <w:sz w:val="23"/>
           <w:szCs w:val="23"/>
-          <w:lang w:eastAsia="en-US"/>
+          <w:lang w:val="en-US" w:eastAsia="en-US"/>
         </w:rPr>
         <w:t>):</w:t>
       </w:r>
@@ -2341,7 +2298,7 @@
           <w:color w:val="98C379"/>
           <w:sz w:val="23"/>
           <w:szCs w:val="23"/>
-          <w:lang w:eastAsia="en-US"/>
+          <w:lang w:val="en-US" w:eastAsia="en-US"/>
         </w:rPr>
       </w:pPr>
     </w:p>
@@ -2445,6 +2402,7 @@
           <w:rFonts w:ascii="Times New Roman" w:hAnsi="Times New Roman" w:cs="Times New Roman"/>
           <w:sz w:val="24"/>
           <w:szCs w:val="24"/>
+          <w:lang w:val="en-US"/>
         </w:rPr>
       </w:pPr>
     </w:p>
@@ -2659,7 +2617,7 @@
           <w:color w:val="ABB2BF"/>
           <w:sz w:val="23"/>
           <w:szCs w:val="23"/>
-          <w:lang w:eastAsia="en-US"/>
+          <w:lang w:val="en-US" w:eastAsia="en-US"/>
         </w:rPr>
       </w:pPr>
       <w:r>
@@ -2668,7 +2626,7 @@
           <w:color w:val="C678DD"/>
           <w:sz w:val="23"/>
           <w:szCs w:val="23"/>
-          <w:lang w:eastAsia="en-US"/>
+          <w:lang w:val="en-US" w:eastAsia="en-US"/>
         </w:rPr>
         <w:t>def</w:t>
       </w:r>
@@ -2678,7 +2636,7 @@
           <w:color w:val="ABB2BF"/>
           <w:sz w:val="23"/>
           <w:szCs w:val="23"/>
-          <w:lang w:eastAsia="en-US"/>
+          <w:lang w:val="en-US" w:eastAsia="en-US"/>
         </w:rPr>
         <w:t> </w:t>
       </w:r>
@@ -2688,7 +2646,7 @@
           <w:color w:val="61AFEF"/>
           <w:sz w:val="23"/>
           <w:szCs w:val="23"/>
-          <w:lang w:eastAsia="en-US"/>
+          <w:lang w:val="en-US" w:eastAsia="en-US"/>
         </w:rPr>
         <w:t>addVideo</w:t>
       </w:r>
@@ -2698,7 +2656,7 @@
           <w:color w:val="ABB2BF"/>
           <w:sz w:val="23"/>
           <w:szCs w:val="23"/>
-          <w:lang w:eastAsia="en-US"/>
+          <w:lang w:val="en-US" w:eastAsia="en-US"/>
         </w:rPr>
         <w:t>(</w:t>
       </w:r>
@@ -2708,7 +2666,7 @@
           <w:color w:val="D19A66"/>
           <w:sz w:val="23"/>
           <w:szCs w:val="23"/>
-          <w:lang w:eastAsia="en-US"/>
+          <w:lang w:val="en-US" w:eastAsia="en-US"/>
         </w:rPr>
         <w:t>catalog</w:t>
       </w:r>
@@ -2718,7 +2676,7 @@
           <w:color w:val="ABB2BF"/>
           <w:sz w:val="23"/>
           <w:szCs w:val="23"/>
-          <w:lang w:eastAsia="en-US"/>
+          <w:lang w:val="en-US" w:eastAsia="en-US"/>
         </w:rPr>
         <w:t>,</w:t>
       </w:r>
@@ -2728,7 +2686,7 @@
           <w:color w:val="D19A66"/>
           <w:sz w:val="23"/>
           <w:szCs w:val="23"/>
-          <w:lang w:eastAsia="en-US"/>
+          <w:lang w:val="en-US" w:eastAsia="en-US"/>
         </w:rPr>
         <w:t> video</w:t>
       </w:r>
@@ -2738,7 +2696,7 @@
           <w:color w:val="ABB2BF"/>
           <w:sz w:val="23"/>
           <w:szCs w:val="23"/>
-          <w:lang w:eastAsia="en-US"/>
+          <w:lang w:val="en-US" w:eastAsia="en-US"/>
         </w:rPr>
         <w:t>):</w:t>
       </w:r>
@@ -2752,16 +2710,16 @@
           <w:color w:val="ABB2BF"/>
           <w:sz w:val="23"/>
           <w:szCs w:val="23"/>
-          <w:lang w:eastAsia="en-US"/>
-        </w:rPr>
-      </w:pPr>
-      <w:r>
-        <w:rPr>
-          <w:rFonts w:ascii="Consolas" w:eastAsia="Times New Roman" w:hAnsi="Consolas" w:cs="Times New Roman"/>
-          <w:color w:val="ABB2BF"/>
-          <w:sz w:val="23"/>
-          <w:szCs w:val="23"/>
-          <w:lang w:eastAsia="en-US"/>
+          <w:lang w:val="en-US" w:eastAsia="en-US"/>
+        </w:rPr>
+      </w:pPr>
+      <w:r>
+        <w:rPr>
+          <w:rFonts w:ascii="Consolas" w:eastAsia="Times New Roman" w:hAnsi="Consolas" w:cs="Times New Roman"/>
+          <w:color w:val="ABB2BF"/>
+          <w:sz w:val="23"/>
+          <w:szCs w:val="23"/>
+          <w:lang w:val="en-US" w:eastAsia="en-US"/>
         </w:rPr>
         <w:t> </w:t>
       </w:r>
@@ -2784,7 +2742,7 @@
           <w:color w:val="ABB2BF"/>
           <w:sz w:val="23"/>
           <w:szCs w:val="23"/>
-          <w:lang w:eastAsia="en-US"/>
+          <w:lang w:val="en-US" w:eastAsia="en-US"/>
         </w:rPr>
         <w:t>   </w:t>
       </w:r>
@@ -3274,23 +3232,7 @@
           <w:sz w:val="24"/>
           <w:szCs w:val="24"/>
         </w:rPr>
-        <w:t xml:space="preserve">la </w:t>
-      </w:r>
-      <w:r>
-        <w:rPr>
-          <w:rFonts w:ascii="Times New Roman" w:hAnsi="Times New Roman" w:cs="Times New Roman"/>
-          <w:sz w:val="24"/>
-          <w:szCs w:val="24"/>
-        </w:rPr>
-        <w:t>información</w:t>
-      </w:r>
-      <w:r>
-        <w:rPr>
-          <w:rFonts w:ascii="Times New Roman" w:hAnsi="Times New Roman" w:cs="Times New Roman"/>
-          <w:sz w:val="24"/>
-          <w:szCs w:val="24"/>
-        </w:rPr>
-        <w:t xml:space="preserve"> de los videos en</w:t>
+        <w:t>la información de los videos en</w:t>
       </w:r>
       <w:r>
         <w:rPr>
@@ -3306,87 +3248,7 @@
           <w:sz w:val="24"/>
           <w:szCs w:val="24"/>
         </w:rPr>
-        <w:t xml:space="preserve">el </w:t>
-      </w:r>
-      <w:r>
-        <w:rPr>
-          <w:rFonts w:ascii="Times New Roman" w:hAnsi="Times New Roman" w:cs="Times New Roman"/>
-          <w:sz w:val="24"/>
-          <w:szCs w:val="24"/>
-        </w:rPr>
-        <w:t>catálogo</w:t>
-      </w:r>
-      <w:r>
-        <w:rPr>
-          <w:rFonts w:ascii="Times New Roman" w:hAnsi="Times New Roman" w:cs="Times New Roman"/>
-          <w:sz w:val="24"/>
-          <w:szCs w:val="24"/>
-        </w:rPr>
-        <w:t xml:space="preserve"> en la llave "country" </w:t>
-      </w:r>
-      <w:r>
-        <w:rPr>
-          <w:rFonts w:ascii="Times New Roman" w:hAnsi="Times New Roman" w:cs="Times New Roman"/>
-          <w:sz w:val="24"/>
-          <w:szCs w:val="24"/>
-        </w:rPr>
-        <w:t>según</w:t>
-      </w:r>
-      <w:r>
-        <w:rPr>
-          <w:rFonts w:ascii="Times New Roman" w:hAnsi="Times New Roman" w:cs="Times New Roman"/>
-          <w:sz w:val="24"/>
-          <w:szCs w:val="24"/>
-        </w:rPr>
-        <w:t xml:space="preserve"> al </w:t>
-      </w:r>
-      <w:r>
-        <w:rPr>
-          <w:rFonts w:ascii="Times New Roman" w:hAnsi="Times New Roman" w:cs="Times New Roman"/>
-          <w:sz w:val="24"/>
-          <w:szCs w:val="24"/>
-        </w:rPr>
-        <w:t>país</w:t>
-      </w:r>
-      <w:r>
-        <w:rPr>
-          <w:rFonts w:ascii="Times New Roman" w:hAnsi="Times New Roman" w:cs="Times New Roman"/>
-          <w:sz w:val="24"/>
-          <w:szCs w:val="24"/>
-        </w:rPr>
-        <w:t xml:space="preserve"> al que pertenecen. La llave mencionada es un mapa por lo que el nombre del </w:t>
-      </w:r>
-      <w:r>
-        <w:rPr>
-          <w:rFonts w:ascii="Times New Roman" w:hAnsi="Times New Roman" w:cs="Times New Roman"/>
-          <w:sz w:val="24"/>
-          <w:szCs w:val="24"/>
-        </w:rPr>
-        <w:t>país</w:t>
-      </w:r>
-      <w:r>
-        <w:rPr>
-          <w:rFonts w:ascii="Times New Roman" w:hAnsi="Times New Roman" w:cs="Times New Roman"/>
-          <w:sz w:val="24"/>
-          <w:szCs w:val="24"/>
-        </w:rPr>
-        <w:t xml:space="preserve"> va a ser la llave y el valor va a ser una lista con todos los videos y su </w:t>
-      </w:r>
-      <w:r>
-        <w:rPr>
-          <w:rFonts w:ascii="Times New Roman" w:hAnsi="Times New Roman" w:cs="Times New Roman"/>
-          <w:sz w:val="24"/>
-          <w:szCs w:val="24"/>
-        </w:rPr>
-        <w:t>información</w:t>
-      </w:r>
-      <w:r>
-        <w:rPr>
-          <w:rFonts w:ascii="Times New Roman" w:hAnsi="Times New Roman" w:cs="Times New Roman"/>
-          <w:sz w:val="24"/>
-          <w:szCs w:val="24"/>
-        </w:rPr>
-        <w:t xml:space="preserve"> que</w:t>
+        <w:t>el catálogo en la llave "country" según al país al que pertenecen. La llave mencionada es un mapa por lo que el nombre del país va a ser la llave y el valor va a ser una lista con todos los videos y su información que</w:t>
       </w:r>
       <w:r>
         <w:rPr>
@@ -3402,23 +3264,7 @@
           <w:sz w:val="24"/>
           <w:szCs w:val="24"/>
         </w:rPr>
-        <w:t xml:space="preserve">pertenecen a ese </w:t>
-      </w:r>
-      <w:r>
-        <w:rPr>
-          <w:rFonts w:ascii="Times New Roman" w:hAnsi="Times New Roman" w:cs="Times New Roman"/>
-          <w:sz w:val="24"/>
-          <w:szCs w:val="24"/>
-        </w:rPr>
-        <w:t>país</w:t>
-      </w:r>
-      <w:r>
-        <w:rPr>
-          <w:rFonts w:ascii="Times New Roman" w:hAnsi="Times New Roman" w:cs="Times New Roman"/>
-          <w:sz w:val="24"/>
-          <w:szCs w:val="24"/>
-        </w:rPr>
-        <w:t>.</w:t>
+        <w:t>pertenecen a ese país.</w:t>
       </w:r>
     </w:p>
     <w:p>
@@ -4104,19 +3950,8 @@
           <w:bCs/>
           <w:sz w:val="24"/>
           <w:szCs w:val="24"/>
-          <w:highlight w:val="yellow"/>
-        </w:rPr>
-        <w:t>O(n)</w:t>
-      </w:r>
-      <w:r>
-        <w:rPr>
-          <w:rFonts w:ascii="Times New Roman" w:hAnsi="Times New Roman" w:cs="Times New Roman"/>
-          <w:b/>
-          <w:bCs/>
-          <w:sz w:val="24"/>
-          <w:szCs w:val="24"/>
-        </w:rPr>
-        <w:t>.</w:t>
+        </w:rPr>
+        <w:t>O(n logn).</w:t>
       </w:r>
     </w:p>
     <w:p>
@@ -4296,7 +4131,7 @@
           <w:color w:val="ABB2BF"/>
           <w:sz w:val="23"/>
           <w:szCs w:val="23"/>
-          <w:lang w:eastAsia="en-US"/>
+          <w:lang w:val="en-US" w:eastAsia="en-US"/>
         </w:rPr>
         <w:t>   </w:t>
       </w:r>
@@ -4306,7 +4141,7 @@
           <w:color w:val="ABB2BF"/>
           <w:sz w:val="23"/>
           <w:szCs w:val="23"/>
-          <w:lang w:eastAsia="en-US"/>
+          <w:lang w:val="en-US" w:eastAsia="en-US"/>
         </w:rPr>
         <w:t xml:space="preserve">  </w:t>
       </w:r>
@@ -5284,7 +5119,6 @@
           <w:bCs/>
           <w:sz w:val="24"/>
           <w:szCs w:val="24"/>
-          <w:highlight w:val="yellow"/>
         </w:rPr>
         <w:t>La complejidad de</w:t>
       </w:r>
@@ -5295,7 +5129,6 @@
           <w:bCs/>
           <w:sz w:val="24"/>
           <w:szCs w:val="24"/>
-          <w:highlight w:val="yellow"/>
         </w:rPr>
         <w:t xml:space="preserve">l </w:t>
       </w:r>
@@ -5306,9 +5139,18 @@
           <w:bCs/>
           <w:sz w:val="24"/>
           <w:szCs w:val="24"/>
-          <w:highlight w:val="yellow"/>
-        </w:rPr>
-        <w:t>requerimiento 1 es de O(n logn).</w:t>
+        </w:rPr>
+        <w:t xml:space="preserve">requerimiento 1 es de </w:t>
+      </w:r>
+      <w:r>
+        <w:rPr>
+          <w:rFonts w:ascii="Times New Roman" w:hAnsi="Times New Roman" w:cs="Times New Roman"/>
+          <w:b/>
+          <w:bCs/>
+          <w:sz w:val="24"/>
+          <w:szCs w:val="24"/>
+        </w:rPr>
+        <w:t>O(n logn).</w:t>
       </w:r>
     </w:p>
     <w:p>
@@ -6489,7 +6331,7 @@
           <w:color w:val="ABB2BF"/>
           <w:sz w:val="23"/>
           <w:szCs w:val="23"/>
-          <w:lang w:eastAsia="en-US"/>
+          <w:lang w:val="en-US" w:eastAsia="en-US"/>
         </w:rPr>
       </w:pPr>
       <w:r>
@@ -6508,7 +6350,7 @@
           <w:color w:val="ABB2BF"/>
           <w:sz w:val="23"/>
           <w:szCs w:val="23"/>
-          <w:lang w:eastAsia="en-US"/>
+          <w:lang w:val="en-US" w:eastAsia="en-US"/>
         </w:rPr>
         <w:t>info[</w:t>
       </w:r>
@@ -6518,7 +6360,7 @@
           <w:color w:val="98C379"/>
           <w:sz w:val="23"/>
           <w:szCs w:val="23"/>
-          <w:lang w:eastAsia="en-US"/>
+          <w:lang w:val="en-US" w:eastAsia="en-US"/>
         </w:rPr>
         <w:t>'country'</w:t>
       </w:r>
@@ -6528,7 +6370,7 @@
           <w:color w:val="ABB2BF"/>
           <w:sz w:val="23"/>
           <w:szCs w:val="23"/>
-          <w:lang w:eastAsia="en-US"/>
+          <w:lang w:val="en-US" w:eastAsia="en-US"/>
         </w:rPr>
         <w:t>])</w:t>
       </w:r>
@@ -6542,29 +6384,29 @@
           <w:color w:val="98C379"/>
           <w:sz w:val="23"/>
           <w:szCs w:val="23"/>
-          <w:lang w:eastAsia="en-US"/>
-        </w:rPr>
-      </w:pPr>
-    </w:p>
-    <w:p>
-      <w:pPr>
-        <w:shd w:val="clear" w:color="auto" w:fill="282C34"/>
-        <w:spacing w:after="0" w:line="300" w:lineRule="atLeast"/>
-        <w:rPr>
-          <w:rFonts w:ascii="Consolas" w:eastAsia="Times New Roman" w:hAnsi="Consolas" w:cs="Times New Roman"/>
-          <w:color w:val="ABB2BF"/>
-          <w:sz w:val="23"/>
-          <w:szCs w:val="23"/>
-          <w:lang w:eastAsia="en-US"/>
-        </w:rPr>
-      </w:pPr>
-      <w:r>
-        <w:rPr>
-          <w:rFonts w:ascii="Consolas" w:eastAsia="Times New Roman" w:hAnsi="Consolas" w:cs="Times New Roman"/>
-          <w:color w:val="ABB2BF"/>
-          <w:sz w:val="23"/>
-          <w:szCs w:val="23"/>
-          <w:lang w:eastAsia="en-US"/>
+          <w:lang w:val="en-US" w:eastAsia="en-US"/>
+        </w:rPr>
+      </w:pPr>
+    </w:p>
+    <w:p>
+      <w:pPr>
+        <w:shd w:val="clear" w:color="auto" w:fill="282C34"/>
+        <w:spacing w:after="0" w:line="300" w:lineRule="atLeast"/>
+        <w:rPr>
+          <w:rFonts w:ascii="Consolas" w:eastAsia="Times New Roman" w:hAnsi="Consolas" w:cs="Times New Roman"/>
+          <w:color w:val="ABB2BF"/>
+          <w:sz w:val="23"/>
+          <w:szCs w:val="23"/>
+          <w:lang w:val="en-US" w:eastAsia="en-US"/>
+        </w:rPr>
+      </w:pPr>
+      <w:r>
+        <w:rPr>
+          <w:rFonts w:ascii="Consolas" w:eastAsia="Times New Roman" w:hAnsi="Consolas" w:cs="Times New Roman"/>
+          <w:color w:val="ABB2BF"/>
+          <w:sz w:val="23"/>
+          <w:szCs w:val="23"/>
+          <w:lang w:val="en-US" w:eastAsia="en-US"/>
         </w:rPr>
         <w:t>            llist </w:t>
       </w:r>
@@ -6574,7 +6416,7 @@
           <w:color w:val="C678DD"/>
           <w:sz w:val="23"/>
           <w:szCs w:val="23"/>
-          <w:lang w:eastAsia="en-US"/>
+          <w:lang w:val="en-US" w:eastAsia="en-US"/>
         </w:rPr>
         <w:t>=</w:t>
       </w:r>
@@ -6584,7 +6426,7 @@
           <w:color w:val="ABB2BF"/>
           <w:sz w:val="23"/>
           <w:szCs w:val="23"/>
-          <w:lang w:eastAsia="en-US"/>
+          <w:lang w:val="en-US" w:eastAsia="en-US"/>
         </w:rPr>
         <w:t> [</w:t>
       </w:r>
@@ -6594,7 +6436,7 @@
           <w:color w:val="D19A66"/>
           <w:sz w:val="23"/>
           <w:szCs w:val="23"/>
-          <w:lang w:eastAsia="en-US"/>
+          <w:lang w:val="en-US" w:eastAsia="en-US"/>
         </w:rPr>
         <w:t>1</w:t>
       </w:r>
@@ -6604,7 +6446,7 @@
           <w:color w:val="ABB2BF"/>
           <w:sz w:val="23"/>
           <w:szCs w:val="23"/>
-          <w:lang w:eastAsia="en-US"/>
+          <w:lang w:val="en-US" w:eastAsia="en-US"/>
         </w:rPr>
         <w:t>]</w:t>
       </w:r>
@@ -6627,7 +6469,7 @@
           <w:color w:val="ABB2BF"/>
           <w:sz w:val="23"/>
           <w:szCs w:val="23"/>
-          <w:lang w:eastAsia="en-US"/>
+          <w:lang w:val="en-US" w:eastAsia="en-US"/>
         </w:rPr>
         <w:t>            </w:t>
       </w:r>
@@ -6724,7 +6566,7 @@
           <w:color w:val="ABB2BF"/>
           <w:sz w:val="23"/>
           <w:szCs w:val="23"/>
-          <w:lang w:eastAsia="en-US"/>
+          <w:lang w:val="en-US" w:eastAsia="en-US"/>
         </w:rPr>
       </w:pPr>
       <w:r>
@@ -6743,7 +6585,7 @@
           <w:color w:val="C678DD"/>
           <w:sz w:val="23"/>
           <w:szCs w:val="23"/>
-          <w:lang w:eastAsia="en-US"/>
+          <w:lang w:val="en-US" w:eastAsia="en-US"/>
         </w:rPr>
         <w:t>else</w:t>
       </w:r>
@@ -6753,7 +6595,7 @@
           <w:color w:val="ABB2BF"/>
           <w:sz w:val="23"/>
           <w:szCs w:val="23"/>
-          <w:lang w:eastAsia="en-US"/>
+          <w:lang w:val="en-US" w:eastAsia="en-US"/>
         </w:rPr>
         <w:t>:</w:t>
       </w:r>
@@ -6767,16 +6609,16 @@
           <w:color w:val="ABB2BF"/>
           <w:sz w:val="23"/>
           <w:szCs w:val="23"/>
-          <w:lang w:eastAsia="en-US"/>
-        </w:rPr>
-      </w:pPr>
-      <w:r>
-        <w:rPr>
-          <w:rFonts w:ascii="Consolas" w:eastAsia="Times New Roman" w:hAnsi="Consolas" w:cs="Times New Roman"/>
-          <w:color w:val="ABB2BF"/>
-          <w:sz w:val="23"/>
-          <w:szCs w:val="23"/>
-          <w:lang w:eastAsia="en-US"/>
+          <w:lang w:val="en-US" w:eastAsia="en-US"/>
+        </w:rPr>
+      </w:pPr>
+      <w:r>
+        <w:rPr>
+          <w:rFonts w:ascii="Consolas" w:eastAsia="Times New Roman" w:hAnsi="Consolas" w:cs="Times New Roman"/>
+          <w:color w:val="ABB2BF"/>
+          <w:sz w:val="23"/>
+          <w:szCs w:val="23"/>
+          <w:lang w:val="en-US" w:eastAsia="en-US"/>
         </w:rPr>
         <w:t>                dictionary[newinfo] </w:t>
       </w:r>
@@ -6786,7 +6628,7 @@
           <w:color w:val="C678DD"/>
           <w:sz w:val="23"/>
           <w:szCs w:val="23"/>
-          <w:lang w:eastAsia="en-US"/>
+          <w:lang w:val="en-US" w:eastAsia="en-US"/>
         </w:rPr>
         <w:t>=</w:t>
       </w:r>
@@ -6796,7 +6638,7 @@
           <w:color w:val="ABB2BF"/>
           <w:sz w:val="23"/>
           <w:szCs w:val="23"/>
-          <w:lang w:eastAsia="en-US"/>
+          <w:lang w:val="en-US" w:eastAsia="en-US"/>
         </w:rPr>
         <w:t> llist</w:t>
       </w:r>
@@ -6819,7 +6661,7 @@
           <w:color w:val="ABB2BF"/>
           <w:sz w:val="23"/>
           <w:szCs w:val="23"/>
-          <w:lang w:eastAsia="en-US"/>
+          <w:lang w:val="en-US" w:eastAsia="en-US"/>
         </w:rPr>
         <w:t>        </w:t>
       </w:r>
@@ -7124,7 +6966,6 @@
           <w:bCs/>
           <w:sz w:val="24"/>
           <w:szCs w:val="24"/>
-          <w:highlight w:val="yellow"/>
         </w:rPr>
         <w:t>La complejidad de nuestro requerimiento 2 es de</w:t>
       </w:r>
@@ -7135,9 +6976,18 @@
           <w:bCs/>
           <w:sz w:val="24"/>
           <w:szCs w:val="24"/>
-          <w:highlight w:val="yellow"/>
         </w:rPr>
         <w:t xml:space="preserve"> O(n)</w:t>
+      </w:r>
+      <w:r>
+        <w:rPr>
+          <w:rFonts w:ascii="Times New Roman" w:hAnsi="Times New Roman" w:cs="Times New Roman"/>
+          <w:b/>
+          <w:bCs/>
+          <w:sz w:val="24"/>
+          <w:szCs w:val="24"/>
+        </w:rPr>
+        <w:t>.</w:t>
       </w:r>
     </w:p>
     <w:p>
@@ -7352,7 +7202,7 @@
           <w:color w:val="ABB2BF"/>
           <w:sz w:val="23"/>
           <w:szCs w:val="23"/>
-          <w:lang w:val="en-US" w:eastAsia="en-US"/>
+          <w:lang w:eastAsia="en-US"/>
         </w:rPr>
       </w:pPr>
       <w:r>
@@ -7361,7 +7211,7 @@
           <w:color w:val="C678DD"/>
           <w:sz w:val="23"/>
           <w:szCs w:val="23"/>
-          <w:lang w:val="en-US" w:eastAsia="en-US"/>
+          <w:lang w:eastAsia="en-US"/>
         </w:rPr>
         <w:t>def</w:t>
       </w:r>
@@ -7371,7 +7221,7 @@
           <w:color w:val="ABB2BF"/>
           <w:sz w:val="23"/>
           <w:szCs w:val="23"/>
-          <w:lang w:val="en-US" w:eastAsia="en-US"/>
+          <w:lang w:eastAsia="en-US"/>
         </w:rPr>
         <w:t> </w:t>
       </w:r>
@@ -7381,7 +7231,7 @@
           <w:color w:val="61AFEF"/>
           <w:sz w:val="23"/>
           <w:szCs w:val="23"/>
-          <w:lang w:val="en-US" w:eastAsia="en-US"/>
+          <w:lang w:eastAsia="en-US"/>
         </w:rPr>
         <w:t>mostTrendingVideoCat</w:t>
       </w:r>
@@ -7391,7 +7241,7 @@
           <w:color w:val="ABB2BF"/>
           <w:sz w:val="23"/>
           <w:szCs w:val="23"/>
-          <w:lang w:val="en-US" w:eastAsia="en-US"/>
+          <w:lang w:eastAsia="en-US"/>
         </w:rPr>
         <w:t>(</w:t>
       </w:r>
@@ -7401,7 +7251,7 @@
           <w:color w:val="D19A66"/>
           <w:sz w:val="23"/>
           <w:szCs w:val="23"/>
-          <w:lang w:val="en-US" w:eastAsia="en-US"/>
+          <w:lang w:eastAsia="en-US"/>
         </w:rPr>
         <w:t>catalog</w:t>
       </w:r>
@@ -7411,7 +7261,7 @@
           <w:color w:val="ABB2BF"/>
           <w:sz w:val="23"/>
           <w:szCs w:val="23"/>
-          <w:lang w:val="en-US" w:eastAsia="en-US"/>
+          <w:lang w:eastAsia="en-US"/>
         </w:rPr>
         <w:t>,</w:t>
       </w:r>
@@ -7421,7 +7271,7 @@
           <w:color w:val="D19A66"/>
           <w:sz w:val="23"/>
           <w:szCs w:val="23"/>
-          <w:lang w:val="en-US" w:eastAsia="en-US"/>
+          <w:lang w:eastAsia="en-US"/>
         </w:rPr>
         <w:t> category</w:t>
       </w:r>
@@ -7431,7 +7281,7 @@
           <w:color w:val="ABB2BF"/>
           <w:sz w:val="23"/>
           <w:szCs w:val="23"/>
-          <w:lang w:val="en-US" w:eastAsia="en-US"/>
+          <w:lang w:eastAsia="en-US"/>
         </w:rPr>
         <w:t>):</w:t>
       </w:r>
@@ -7445,16 +7295,16 @@
           <w:color w:val="ABB2BF"/>
           <w:sz w:val="23"/>
           <w:szCs w:val="23"/>
-          <w:lang w:val="en-US" w:eastAsia="en-US"/>
-        </w:rPr>
-      </w:pPr>
-      <w:r>
-        <w:rPr>
-          <w:rFonts w:ascii="Consolas" w:eastAsia="Times New Roman" w:hAnsi="Consolas" w:cs="Times New Roman"/>
-          <w:color w:val="ABB2BF"/>
-          <w:sz w:val="23"/>
-          <w:szCs w:val="23"/>
-          <w:lang w:val="en-US" w:eastAsia="en-US"/>
+          <w:lang w:eastAsia="en-US"/>
+        </w:rPr>
+      </w:pPr>
+      <w:r>
+        <w:rPr>
+          <w:rFonts w:ascii="Consolas" w:eastAsia="Times New Roman" w:hAnsi="Consolas" w:cs="Times New Roman"/>
+          <w:color w:val="ABB2BF"/>
+          <w:sz w:val="23"/>
+          <w:szCs w:val="23"/>
+          <w:lang w:eastAsia="en-US"/>
         </w:rPr>
         <w:t>    </w:t>
       </w:r>
@@ -7466,7 +7316,7 @@
           <w:color w:val="5C6370"/>
           <w:sz w:val="23"/>
           <w:szCs w:val="23"/>
-          <w:lang w:val="en-US" w:eastAsia="en-US"/>
+          <w:lang w:eastAsia="en-US"/>
         </w:rPr>
         <w:t># Tiene un espacio porque los nombres de las categorias se guardaron asi</w:t>
       </w:r>
@@ -7480,16 +7330,16 @@
           <w:color w:val="ABB2BF"/>
           <w:sz w:val="23"/>
           <w:szCs w:val="23"/>
-          <w:lang w:val="en-US" w:eastAsia="en-US"/>
-        </w:rPr>
-      </w:pPr>
-      <w:r>
-        <w:rPr>
-          <w:rFonts w:ascii="Consolas" w:eastAsia="Times New Roman" w:hAnsi="Consolas" w:cs="Times New Roman"/>
-          <w:color w:val="ABB2BF"/>
-          <w:sz w:val="23"/>
-          <w:szCs w:val="23"/>
-          <w:lang w:val="en-US" w:eastAsia="en-US"/>
+          <w:lang w:eastAsia="en-US"/>
+        </w:rPr>
+      </w:pPr>
+      <w:r>
+        <w:rPr>
+          <w:rFonts w:ascii="Consolas" w:eastAsia="Times New Roman" w:hAnsi="Consolas" w:cs="Times New Roman"/>
+          <w:color w:val="ABB2BF"/>
+          <w:sz w:val="23"/>
+          <w:szCs w:val="23"/>
+          <w:lang w:eastAsia="en-US"/>
         </w:rPr>
         <w:t>    parameter </w:t>
       </w:r>
@@ -7499,7 +7349,7 @@
           <w:color w:val="C678DD"/>
           <w:sz w:val="23"/>
           <w:szCs w:val="23"/>
-          <w:lang w:val="en-US" w:eastAsia="en-US"/>
+          <w:lang w:eastAsia="en-US"/>
         </w:rPr>
         <w:t>=</w:t>
       </w:r>
@@ -7509,7 +7359,7 @@
           <w:color w:val="ABB2BF"/>
           <w:sz w:val="23"/>
           <w:szCs w:val="23"/>
-          <w:lang w:val="en-US" w:eastAsia="en-US"/>
+          <w:lang w:eastAsia="en-US"/>
         </w:rPr>
         <w:t> </w:t>
       </w:r>
@@ -7519,7 +7369,7 @@
           <w:color w:val="98C379"/>
           <w:sz w:val="23"/>
           <w:szCs w:val="23"/>
-          <w:lang w:val="en-US" w:eastAsia="en-US"/>
+          <w:lang w:eastAsia="en-US"/>
         </w:rPr>
         <w:t>' '</w:t>
       </w:r>
@@ -7529,7 +7379,7 @@
           <w:color w:val="ABB2BF"/>
           <w:sz w:val="23"/>
           <w:szCs w:val="23"/>
-          <w:lang w:val="en-US" w:eastAsia="en-US"/>
+          <w:lang w:eastAsia="en-US"/>
         </w:rPr>
         <w:t> </w:t>
       </w:r>
@@ -7539,7 +7389,7 @@
           <w:color w:val="C678DD"/>
           <w:sz w:val="23"/>
           <w:szCs w:val="23"/>
-          <w:lang w:val="en-US" w:eastAsia="en-US"/>
+          <w:lang w:eastAsia="en-US"/>
         </w:rPr>
         <w:t>+</w:t>
       </w:r>
@@ -7549,7 +7399,7 @@
           <w:color w:val="ABB2BF"/>
           <w:sz w:val="23"/>
           <w:szCs w:val="23"/>
-          <w:lang w:val="en-US" w:eastAsia="en-US"/>
+          <w:lang w:eastAsia="en-US"/>
         </w:rPr>
         <w:t> category</w:t>
       </w:r>
@@ -7563,16 +7413,16 @@
           <w:color w:val="ABB2BF"/>
           <w:sz w:val="23"/>
           <w:szCs w:val="23"/>
-          <w:lang w:val="en-US" w:eastAsia="en-US"/>
-        </w:rPr>
-      </w:pPr>
-      <w:r>
-        <w:rPr>
-          <w:rFonts w:ascii="Consolas" w:eastAsia="Times New Roman" w:hAnsi="Consolas" w:cs="Times New Roman"/>
-          <w:color w:val="ABB2BF"/>
-          <w:sz w:val="23"/>
-          <w:szCs w:val="23"/>
-          <w:lang w:val="en-US" w:eastAsia="en-US"/>
+          <w:lang w:eastAsia="en-US"/>
+        </w:rPr>
+      </w:pPr>
+      <w:r>
+        <w:rPr>
+          <w:rFonts w:ascii="Consolas" w:eastAsia="Times New Roman" w:hAnsi="Consolas" w:cs="Times New Roman"/>
+          <w:color w:val="ABB2BF"/>
+          <w:sz w:val="23"/>
+          <w:szCs w:val="23"/>
+          <w:lang w:eastAsia="en-US"/>
         </w:rPr>
         <w:t>    </w:t>
       </w:r>
@@ -7584,7 +7434,7 @@
           <w:color w:val="5C6370"/>
           <w:sz w:val="23"/>
           <w:szCs w:val="23"/>
-          <w:lang w:val="en-US" w:eastAsia="en-US"/>
+          <w:lang w:eastAsia="en-US"/>
         </w:rPr>
         <w:t># Obtenemos la pareja llave valor de la categoria</w:t>
       </w:r>
@@ -7607,9 +7457,19 @@
           <w:color w:val="ABB2BF"/>
           <w:sz w:val="23"/>
           <w:szCs w:val="23"/>
-          <w:lang w:val="en-US" w:eastAsia="en-US"/>
-        </w:rPr>
-        <w:t>    pair </w:t>
+          <w:lang w:eastAsia="en-US"/>
+        </w:rPr>
+        <w:t>    </w:t>
+      </w:r>
+      <w:r>
+        <w:rPr>
+          <w:rFonts w:ascii="Consolas" w:eastAsia="Times New Roman" w:hAnsi="Consolas" w:cs="Times New Roman"/>
+          <w:color w:val="ABB2BF"/>
+          <w:sz w:val="23"/>
+          <w:szCs w:val="23"/>
+          <w:lang w:val="en-US" w:eastAsia="en-US"/>
+        </w:rPr>
+        <w:t>pair </w:t>
       </w:r>
       <w:r>
         <w:rPr>
@@ -7797,18 +7657,28 @@
           <w:color w:val="ABB2BF"/>
           <w:sz w:val="23"/>
           <w:szCs w:val="23"/>
-          <w:lang w:val="en-US" w:eastAsia="en-US"/>
-        </w:rPr>
-      </w:pPr>
-      <w:r>
-        <w:rPr>
-          <w:rFonts w:ascii="Consolas" w:eastAsia="Times New Roman" w:hAnsi="Consolas" w:cs="Times New Roman"/>
-          <w:color w:val="ABB2BF"/>
-          <w:sz w:val="23"/>
-          <w:szCs w:val="23"/>
-          <w:lang w:val="en-US" w:eastAsia="en-US"/>
-        </w:rPr>
-        <w:t>        days </w:t>
+          <w:lang w:eastAsia="en-US"/>
+        </w:rPr>
+      </w:pPr>
+      <w:r>
+        <w:rPr>
+          <w:rFonts w:ascii="Consolas" w:eastAsia="Times New Roman" w:hAnsi="Consolas" w:cs="Times New Roman"/>
+          <w:color w:val="ABB2BF"/>
+          <w:sz w:val="23"/>
+          <w:szCs w:val="23"/>
+          <w:lang w:val="en-US" w:eastAsia="en-US"/>
+        </w:rPr>
+        <w:t>        </w:t>
+      </w:r>
+      <w:r>
+        <w:rPr>
+          <w:rFonts w:ascii="Consolas" w:eastAsia="Times New Roman" w:hAnsi="Consolas" w:cs="Times New Roman"/>
+          <w:color w:val="ABB2BF"/>
+          <w:sz w:val="23"/>
+          <w:szCs w:val="23"/>
+          <w:lang w:eastAsia="en-US"/>
+        </w:rPr>
+        <w:t>days </w:t>
       </w:r>
       <w:r>
         <w:rPr>
@@ -7816,7 +7686,7 @@
           <w:color w:val="C678DD"/>
           <w:sz w:val="23"/>
           <w:szCs w:val="23"/>
-          <w:lang w:val="en-US" w:eastAsia="en-US"/>
+          <w:lang w:eastAsia="en-US"/>
         </w:rPr>
         <w:t>=</w:t>
       </w:r>
@@ -7826,7 +7696,7 @@
           <w:color w:val="ABB2BF"/>
           <w:sz w:val="23"/>
           <w:szCs w:val="23"/>
-          <w:lang w:val="en-US" w:eastAsia="en-US"/>
+          <w:lang w:eastAsia="en-US"/>
         </w:rPr>
         <w:t> </w:t>
       </w:r>
@@ -7836,7 +7706,7 @@
           <w:color w:val="D19A66"/>
           <w:sz w:val="23"/>
           <w:szCs w:val="23"/>
-          <w:lang w:val="en-US" w:eastAsia="en-US"/>
+          <w:lang w:eastAsia="en-US"/>
         </w:rPr>
         <w:t>0</w:t>
       </w:r>
@@ -7850,16 +7720,16 @@
           <w:color w:val="ABB2BF"/>
           <w:sz w:val="23"/>
           <w:szCs w:val="23"/>
-          <w:lang w:val="en-US" w:eastAsia="en-US"/>
-        </w:rPr>
-      </w:pPr>
-      <w:r>
-        <w:rPr>
-          <w:rFonts w:ascii="Consolas" w:eastAsia="Times New Roman" w:hAnsi="Consolas" w:cs="Times New Roman"/>
-          <w:color w:val="ABB2BF"/>
-          <w:sz w:val="23"/>
-          <w:szCs w:val="23"/>
-          <w:lang w:val="en-US" w:eastAsia="en-US"/>
+          <w:lang w:eastAsia="en-US"/>
+        </w:rPr>
+      </w:pPr>
+      <w:r>
+        <w:rPr>
+          <w:rFonts w:ascii="Consolas" w:eastAsia="Times New Roman" w:hAnsi="Consolas" w:cs="Times New Roman"/>
+          <w:color w:val="ABB2BF"/>
+          <w:sz w:val="23"/>
+          <w:szCs w:val="23"/>
+          <w:lang w:eastAsia="en-US"/>
         </w:rPr>
         <w:t>    </w:t>
       </w:r>
@@ -7869,7 +7739,7 @@
           <w:color w:val="C678DD"/>
           <w:sz w:val="23"/>
           <w:szCs w:val="23"/>
-          <w:lang w:val="en-US" w:eastAsia="en-US"/>
+          <w:lang w:eastAsia="en-US"/>
         </w:rPr>
         <w:t>else</w:t>
       </w:r>
@@ -7879,7 +7749,7 @@
           <w:color w:val="ABB2BF"/>
           <w:sz w:val="23"/>
           <w:szCs w:val="23"/>
-          <w:lang w:val="en-US" w:eastAsia="en-US"/>
+          <w:lang w:eastAsia="en-US"/>
         </w:rPr>
         <w:t>:</w:t>
       </w:r>
@@ -7893,16 +7763,16 @@
           <w:color w:val="ABB2BF"/>
           <w:sz w:val="23"/>
           <w:szCs w:val="23"/>
-          <w:lang w:val="en-US" w:eastAsia="en-US"/>
-        </w:rPr>
-      </w:pPr>
-      <w:r>
-        <w:rPr>
-          <w:rFonts w:ascii="Consolas" w:eastAsia="Times New Roman" w:hAnsi="Consolas" w:cs="Times New Roman"/>
-          <w:color w:val="ABB2BF"/>
-          <w:sz w:val="23"/>
-          <w:szCs w:val="23"/>
-          <w:lang w:val="en-US" w:eastAsia="en-US"/>
+          <w:lang w:eastAsia="en-US"/>
+        </w:rPr>
+      </w:pPr>
+      <w:r>
+        <w:rPr>
+          <w:rFonts w:ascii="Consolas" w:eastAsia="Times New Roman" w:hAnsi="Consolas" w:cs="Times New Roman"/>
+          <w:color w:val="ABB2BF"/>
+          <w:sz w:val="23"/>
+          <w:szCs w:val="23"/>
+          <w:lang w:eastAsia="en-US"/>
         </w:rPr>
         <w:t>        </w:t>
       </w:r>
@@ -7914,7 +7784,7 @@
           <w:color w:val="5C6370"/>
           <w:sz w:val="23"/>
           <w:szCs w:val="23"/>
-          <w:lang w:val="en-US" w:eastAsia="en-US"/>
+          <w:lang w:eastAsia="en-US"/>
         </w:rPr>
         <w:t># Sacamos la informacion de la pareja y es la lista con los videos</w:t>
       </w:r>
@@ -7937,9 +7807,19 @@
           <w:color w:val="ABB2BF"/>
           <w:sz w:val="23"/>
           <w:szCs w:val="23"/>
-          <w:lang w:val="en-US" w:eastAsia="en-US"/>
-        </w:rPr>
-        <w:t>        category_list </w:t>
+          <w:lang w:eastAsia="en-US"/>
+        </w:rPr>
+        <w:t>        </w:t>
+      </w:r>
+      <w:r>
+        <w:rPr>
+          <w:rFonts w:ascii="Consolas" w:eastAsia="Times New Roman" w:hAnsi="Consolas" w:cs="Times New Roman"/>
+          <w:color w:val="ABB2BF"/>
+          <w:sz w:val="23"/>
+          <w:szCs w:val="23"/>
+          <w:lang w:val="en-US" w:eastAsia="en-US"/>
+        </w:rPr>
+        <w:t>category_list </w:t>
       </w:r>
       <w:r>
         <w:rPr>
@@ -8163,7 +8043,7 @@
           <w:color w:val="ABB2BF"/>
           <w:sz w:val="23"/>
           <w:szCs w:val="23"/>
-          <w:lang w:val="en-US" w:eastAsia="en-US"/>
+          <w:lang w:eastAsia="en-US"/>
         </w:rPr>
       </w:pPr>
       <w:r>
@@ -8184,7 +8064,7 @@
           <w:color w:val="5C6370"/>
           <w:sz w:val="23"/>
           <w:szCs w:val="23"/>
-          <w:lang w:val="en-US" w:eastAsia="en-US"/>
+          <w:lang w:eastAsia="en-US"/>
         </w:rPr>
         <w:t># Seleccionamos los valores que son utiles para la busqueda</w:t>
       </w:r>
@@ -8207,9 +8087,19 @@
           <w:color w:val="ABB2BF"/>
           <w:sz w:val="23"/>
           <w:szCs w:val="23"/>
-          <w:lang w:val="en-US" w:eastAsia="en-US"/>
-        </w:rPr>
-        <w:t>            newinfo </w:t>
+          <w:lang w:eastAsia="en-US"/>
+        </w:rPr>
+        <w:t>            </w:t>
+      </w:r>
+      <w:r>
+        <w:rPr>
+          <w:rFonts w:ascii="Consolas" w:eastAsia="Times New Roman" w:hAnsi="Consolas" w:cs="Times New Roman"/>
+          <w:color w:val="ABB2BF"/>
+          <w:sz w:val="23"/>
+          <w:szCs w:val="23"/>
+          <w:lang w:val="en-US" w:eastAsia="en-US"/>
+        </w:rPr>
+        <w:t>newinfo </w:t>
       </w:r>
       <w:r>
         <w:rPr>
@@ -8592,7 +8482,7 @@
           <w:color w:val="ABB2BF"/>
           <w:sz w:val="23"/>
           <w:szCs w:val="23"/>
-          <w:lang w:val="en-US" w:eastAsia="en-US"/>
+          <w:lang w:eastAsia="en-US"/>
         </w:rPr>
       </w:pPr>
       <w:r>
@@ -8613,7 +8503,7 @@
           <w:color w:val="5C6370"/>
           <w:sz w:val="23"/>
           <w:szCs w:val="23"/>
-          <w:lang w:val="en-US" w:eastAsia="en-US"/>
+          <w:lang w:eastAsia="en-US"/>
         </w:rPr>
         <w:t># Sacamos la llave del dicionario cuyo valor es el mayor</w:t>
       </w:r>
@@ -8636,9 +8526,19 @@
           <w:color w:val="ABB2BF"/>
           <w:sz w:val="23"/>
           <w:szCs w:val="23"/>
-          <w:lang w:val="en-US" w:eastAsia="en-US"/>
-        </w:rPr>
-        <w:t>        newlist </w:t>
+          <w:lang w:eastAsia="en-US"/>
+        </w:rPr>
+        <w:t>        </w:t>
+      </w:r>
+      <w:r>
+        <w:rPr>
+          <w:rFonts w:ascii="Consolas" w:eastAsia="Times New Roman" w:hAnsi="Consolas" w:cs="Times New Roman"/>
+          <w:color w:val="ABB2BF"/>
+          <w:sz w:val="23"/>
+          <w:szCs w:val="23"/>
+          <w:lang w:val="en-US" w:eastAsia="en-US"/>
+        </w:rPr>
+        <w:t>newlist </w:t>
       </w:r>
       <w:r>
         <w:rPr>
@@ -8892,9 +8792,38 @@
           <w:bCs/>
           <w:sz w:val="24"/>
           <w:szCs w:val="24"/>
-          <w:highlight w:val="yellow"/>
-        </w:rPr>
-        <w:t>La complejidad de nuestro requerimiento 2 es de O(n)</w:t>
+        </w:rPr>
+        <w:t xml:space="preserve">La complejidad de nuestro requerimiento </w:t>
+      </w:r>
+      <w:r>
+        <w:rPr>
+          <w:rFonts w:ascii="Times New Roman" w:hAnsi="Times New Roman" w:cs="Times New Roman"/>
+          <w:b/>
+          <w:bCs/>
+          <w:sz w:val="24"/>
+          <w:szCs w:val="24"/>
+        </w:rPr>
+        <w:t>3</w:t>
+      </w:r>
+      <w:r>
+        <w:rPr>
+          <w:rFonts w:ascii="Times New Roman" w:hAnsi="Times New Roman" w:cs="Times New Roman"/>
+          <w:b/>
+          <w:bCs/>
+          <w:sz w:val="24"/>
+          <w:szCs w:val="24"/>
+        </w:rPr>
+        <w:t xml:space="preserve"> es de O(n)</w:t>
+      </w:r>
+      <w:r>
+        <w:rPr>
+          <w:rFonts w:ascii="Times New Roman" w:hAnsi="Times New Roman" w:cs="Times New Roman"/>
+          <w:b/>
+          <w:bCs/>
+          <w:sz w:val="24"/>
+          <w:szCs w:val="24"/>
+        </w:rPr>
+        <w:t>.</w:t>
       </w:r>
     </w:p>
     <w:p>
@@ -9214,62 +9143,6 @@
           <w:color w:val="ABB2BF"/>
           <w:sz w:val="23"/>
           <w:szCs w:val="23"/>
-          <w:lang w:val="en-US" w:eastAsia="en-US"/>
-        </w:rPr>
-      </w:pPr>
-      <w:r>
-        <w:rPr>
-          <w:rFonts w:ascii="Consolas" w:eastAsia="Times New Roman" w:hAnsi="Consolas" w:cs="Times New Roman"/>
-          <w:color w:val="ABB2BF"/>
-          <w:sz w:val="23"/>
-          <w:szCs w:val="23"/>
-          <w:lang w:val="en-US" w:eastAsia="en-US"/>
-        </w:rPr>
-        <w:t>    </w:t>
-      </w:r>
-      <w:r>
-        <w:rPr>
-          <w:rFonts w:ascii="Consolas" w:eastAsia="Times New Roman" w:hAnsi="Consolas" w:cs="Times New Roman"/>
-          <w:color w:val="98C379"/>
-          <w:sz w:val="23"/>
-          <w:szCs w:val="23"/>
-          <w:lang w:val="en-US" w:eastAsia="en-US"/>
-        </w:rPr>
-        <w:t>'''</w:t>
-      </w:r>
-    </w:p>
-    <w:p>
-      <w:pPr>
-        <w:shd w:val="clear" w:color="auto" w:fill="282C34"/>
-        <w:spacing w:after="0" w:line="300" w:lineRule="atLeast"/>
-        <w:rPr>
-          <w:rFonts w:ascii="Consolas" w:eastAsia="Times New Roman" w:hAnsi="Consolas" w:cs="Times New Roman"/>
-          <w:color w:val="ABB2BF"/>
-          <w:sz w:val="23"/>
-          <w:szCs w:val="23"/>
-          <w:lang w:val="en-US" w:eastAsia="en-US"/>
-        </w:rPr>
-      </w:pPr>
-      <w:r>
-        <w:rPr>
-          <w:rFonts w:ascii="Consolas" w:eastAsia="Times New Roman" w:hAnsi="Consolas" w:cs="Times New Roman"/>
-          <w:color w:val="98C379"/>
-          <w:sz w:val="23"/>
-          <w:szCs w:val="23"/>
-          <w:lang w:val="en-US" w:eastAsia="en-US"/>
-        </w:rPr>
-        <w:t>    '''</w:t>
-      </w:r>
-    </w:p>
-    <w:p>
-      <w:pPr>
-        <w:shd w:val="clear" w:color="auto" w:fill="282C34"/>
-        <w:spacing w:after="0" w:line="300" w:lineRule="atLeast"/>
-        <w:rPr>
-          <w:rFonts w:ascii="Consolas" w:eastAsia="Times New Roman" w:hAnsi="Consolas" w:cs="Times New Roman"/>
-          <w:color w:val="ABB2BF"/>
-          <w:sz w:val="23"/>
-          <w:szCs w:val="23"/>
           <w:lang w:eastAsia="en-US"/>
         </w:rPr>
       </w:pPr>
@@ -9314,9 +9187,19 @@
           <w:color w:val="ABB2BF"/>
           <w:sz w:val="23"/>
           <w:szCs w:val="23"/>
-          <w:lang w:val="en-US" w:eastAsia="en-US"/>
-        </w:rPr>
-        <w:t>    pair </w:t>
+          <w:lang w:eastAsia="en-US"/>
+        </w:rPr>
+        <w:t>    </w:t>
+      </w:r>
+      <w:r>
+        <w:rPr>
+          <w:rFonts w:ascii="Consolas" w:eastAsia="Times New Roman" w:hAnsi="Consolas" w:cs="Times New Roman"/>
+          <w:color w:val="ABB2BF"/>
+          <w:sz w:val="23"/>
+          <w:szCs w:val="23"/>
+          <w:lang w:val="en-US" w:eastAsia="en-US"/>
+        </w:rPr>
+        <w:t>pair </w:t>
       </w:r>
       <w:r>
         <w:rPr>
@@ -9504,7 +9387,7 @@
           <w:color w:val="ABB2BF"/>
           <w:sz w:val="23"/>
           <w:szCs w:val="23"/>
-          <w:lang w:val="en-US" w:eastAsia="en-US"/>
+          <w:lang w:eastAsia="en-US"/>
         </w:rPr>
       </w:pPr>
       <w:r>
@@ -9523,7 +9406,7 @@
           <w:color w:val="C678DD"/>
           <w:sz w:val="23"/>
           <w:szCs w:val="23"/>
-          <w:lang w:val="en-US" w:eastAsia="en-US"/>
+          <w:lang w:eastAsia="en-US"/>
         </w:rPr>
         <w:t>else</w:t>
       </w:r>
@@ -9533,7 +9416,7 @@
           <w:color w:val="ABB2BF"/>
           <w:sz w:val="23"/>
           <w:szCs w:val="23"/>
-          <w:lang w:val="en-US" w:eastAsia="en-US"/>
+          <w:lang w:eastAsia="en-US"/>
         </w:rPr>
         <w:t>:</w:t>
       </w:r>
@@ -9591,9 +9474,19 @@
           <w:color w:val="ABB2BF"/>
           <w:sz w:val="23"/>
           <w:szCs w:val="23"/>
-          <w:lang w:val="en-US" w:eastAsia="en-US"/>
-        </w:rPr>
-        <w:t>        countryList </w:t>
+          <w:lang w:eastAsia="en-US"/>
+        </w:rPr>
+        <w:t>        </w:t>
+      </w:r>
+      <w:r>
+        <w:rPr>
+          <w:rFonts w:ascii="Consolas" w:eastAsia="Times New Roman" w:hAnsi="Consolas" w:cs="Times New Roman"/>
+          <w:color w:val="ABB2BF"/>
+          <w:sz w:val="23"/>
+          <w:szCs w:val="23"/>
+          <w:lang w:val="en-US" w:eastAsia="en-US"/>
+        </w:rPr>
+        <w:t>countryList </w:t>
       </w:r>
       <w:r>
         <w:rPr>
@@ -9859,7 +9752,7 @@
           <w:color w:val="ABB2BF"/>
           <w:sz w:val="23"/>
           <w:szCs w:val="23"/>
-          <w:lang w:eastAsia="en-US"/>
+          <w:lang w:val="en-US" w:eastAsia="en-US"/>
         </w:rPr>
         <w:t>            </w:t>
       </w:r>
@@ -9894,7 +9787,7 @@
           <w:color w:val="ABB2BF"/>
           <w:sz w:val="23"/>
           <w:szCs w:val="23"/>
-          <w:lang w:val="en-US" w:eastAsia="en-US"/>
+          <w:lang w:eastAsia="en-US"/>
         </w:rPr>
         <w:t>            </w:t>
       </w:r>
@@ -9977,7 +9870,7 @@
           <w:color w:val="ABB2BF"/>
           <w:sz w:val="23"/>
           <w:szCs w:val="23"/>
-          <w:lang w:eastAsia="en-US"/>
+          <w:lang w:val="en-US" w:eastAsia="en-US"/>
         </w:rPr>
         <w:t>                </w:t>
       </w:r>
@@ -10003,16 +9896,16 @@
           <w:color w:val="ABB2BF"/>
           <w:sz w:val="23"/>
           <w:szCs w:val="23"/>
-          <w:lang w:val="en-US" w:eastAsia="en-US"/>
-        </w:rPr>
-      </w:pPr>
-      <w:r>
-        <w:rPr>
-          <w:rFonts w:ascii="Consolas" w:eastAsia="Times New Roman" w:hAnsi="Consolas" w:cs="Times New Roman"/>
-          <w:color w:val="ABB2BF"/>
-          <w:sz w:val="23"/>
-          <w:szCs w:val="23"/>
-          <w:lang w:val="en-US" w:eastAsia="en-US"/>
+          <w:lang w:eastAsia="en-US"/>
+        </w:rPr>
+      </w:pPr>
+      <w:r>
+        <w:rPr>
+          <w:rFonts w:ascii="Consolas" w:eastAsia="Times New Roman" w:hAnsi="Consolas" w:cs="Times New Roman"/>
+          <w:color w:val="ABB2BF"/>
+          <w:sz w:val="23"/>
+          <w:szCs w:val="23"/>
+          <w:lang w:eastAsia="en-US"/>
         </w:rPr>
         <w:t>                lt.addLast(finalList, info)</w:t>
       </w:r>
@@ -10070,9 +9963,19 @@
           <w:color w:val="ABB2BF"/>
           <w:sz w:val="23"/>
           <w:szCs w:val="23"/>
-          <w:lang w:val="en-US" w:eastAsia="en-US"/>
-        </w:rPr>
-        <w:t>        newList </w:t>
+          <w:lang w:eastAsia="en-US"/>
+        </w:rPr>
+        <w:t>        </w:t>
+      </w:r>
+      <w:r>
+        <w:rPr>
+          <w:rFonts w:ascii="Consolas" w:eastAsia="Times New Roman" w:hAnsi="Consolas" w:cs="Times New Roman"/>
+          <w:color w:val="ABB2BF"/>
+          <w:sz w:val="23"/>
+          <w:szCs w:val="23"/>
+          <w:lang w:val="en-US" w:eastAsia="en-US"/>
+        </w:rPr>
+        <w:t>newList </w:t>
       </w:r>
       <w:r>
         <w:rPr>
@@ -10174,7 +10077,23 @@
           <w:sz w:val="24"/>
           <w:szCs w:val="24"/>
         </w:rPr>
-        <w:t xml:space="preserve">a función </w:t>
+        <w:t xml:space="preserve">a </w:t>
+      </w:r>
+      <w:r>
+        <w:rPr>
+          <w:rFonts w:ascii="Times New Roman" w:hAnsi="Times New Roman" w:cs="Times New Roman"/>
+          <w:sz w:val="24"/>
+          <w:szCs w:val="24"/>
+        </w:rPr>
+        <w:t>función</w:t>
+      </w:r>
+      <w:r>
+        <w:rPr>
+          <w:rFonts w:ascii="Times New Roman" w:hAnsi="Times New Roman" w:cs="Times New Roman"/>
+          <w:sz w:val="24"/>
+          <w:szCs w:val="24"/>
+        </w:rPr>
+        <w:t xml:space="preserve"> </w:t>
       </w:r>
       <w:r>
         <w:rPr>
@@ -10316,9 +10235,28 @@
           <w:bCs/>
           <w:sz w:val="24"/>
           <w:szCs w:val="24"/>
-          <w:highlight w:val="yellow"/>
-        </w:rPr>
-        <w:t>La complejidad de nuestro requerimiento 2 es de O(n)</w:t>
+        </w:rPr>
+        <w:t xml:space="preserve">La complejidad de nuestro requerimiento </w:t>
+      </w:r>
+      <w:r>
+        <w:rPr>
+          <w:rFonts w:ascii="Times New Roman" w:hAnsi="Times New Roman" w:cs="Times New Roman"/>
+          <w:b/>
+          <w:bCs/>
+          <w:sz w:val="24"/>
+          <w:szCs w:val="24"/>
+        </w:rPr>
+        <w:t>4</w:t>
+      </w:r>
+      <w:r>
+        <w:rPr>
+          <w:rFonts w:ascii="Times New Roman" w:hAnsi="Times New Roman" w:cs="Times New Roman"/>
+          <w:b/>
+          <w:bCs/>
+          <w:sz w:val="24"/>
+          <w:szCs w:val="24"/>
+        </w:rPr>
+        <w:t xml:space="preserve"> es de O(n)</w:t>
       </w:r>
     </w:p>
     <w:p>
@@ -10327,10 +10265,666 @@
         <w:jc w:val="both"/>
         <w:rPr>
           <w:rFonts w:ascii="Times New Roman" w:hAnsi="Times New Roman" w:cs="Times New Roman"/>
-          <w:sz w:val="24"/>
-          <w:szCs w:val="24"/>
-        </w:rPr>
-      </w:pPr>
+          <w:b/>
+          <w:bCs/>
+          <w:sz w:val="24"/>
+          <w:szCs w:val="24"/>
+        </w:rPr>
+      </w:pPr>
+    </w:p>
+    <w:p>
+      <w:pPr>
+        <w:pStyle w:val="ListParagraph"/>
+        <w:jc w:val="both"/>
+        <w:rPr>
+          <w:rFonts w:ascii="Times New Roman" w:hAnsi="Times New Roman" w:cs="Times New Roman"/>
+          <w:b/>
+          <w:bCs/>
+          <w:sz w:val="24"/>
+          <w:szCs w:val="24"/>
+        </w:rPr>
+      </w:pPr>
+    </w:p>
+    <w:p>
+      <w:pPr>
+        <w:pStyle w:val="ListParagraph"/>
+        <w:numPr>
+          <w:ilvl w:val="0"/>
+          <w:numId w:val="7"/>
+        </w:numPr>
+        <w:jc w:val="both"/>
+        <w:rPr>
+          <w:rFonts w:ascii="Times New Roman" w:hAnsi="Times New Roman" w:cs="Times New Roman"/>
+          <w:sz w:val="24"/>
+          <w:szCs w:val="24"/>
+        </w:rPr>
+      </w:pPr>
+      <w:r>
+        <w:rPr>
+          <w:rFonts w:ascii="Times New Roman" w:hAnsi="Times New Roman" w:cs="Times New Roman"/>
+          <w:sz w:val="24"/>
+          <w:szCs w:val="24"/>
+        </w:rPr>
+        <w:t>Comparar la complejidad de los requerimientos implementados en el Reto No. 1 con los implementados en este reto</w:t>
+      </w:r>
+      <w:r>
+        <w:rPr>
+          <w:rFonts w:ascii="Times New Roman" w:hAnsi="Times New Roman" w:cs="Times New Roman"/>
+          <w:sz w:val="24"/>
+          <w:szCs w:val="24"/>
+        </w:rPr>
+        <w:t>.</w:t>
+      </w:r>
+    </w:p>
+    <w:p>
+      <w:pPr>
+        <w:pStyle w:val="ListParagraph"/>
+        <w:ind w:left="360"/>
+        <w:jc w:val="both"/>
+        <w:rPr>
+          <w:rFonts w:ascii="Times New Roman" w:hAnsi="Times New Roman" w:cs="Times New Roman"/>
+          <w:sz w:val="24"/>
+          <w:szCs w:val="24"/>
+        </w:rPr>
+      </w:pPr>
+    </w:p>
+    <w:p>
+      <w:pPr>
+        <w:pStyle w:val="ListParagraph"/>
+        <w:ind w:left="360"/>
+        <w:jc w:val="both"/>
+        <w:rPr>
+          <w:rFonts w:ascii="Times New Roman" w:hAnsi="Times New Roman" w:cs="Times New Roman"/>
+          <w:b/>
+          <w:bCs/>
+          <w:sz w:val="24"/>
+          <w:szCs w:val="24"/>
+        </w:rPr>
+      </w:pPr>
+      <w:r>
+        <w:rPr>
+          <w:rFonts w:ascii="Times New Roman" w:hAnsi="Times New Roman" w:cs="Times New Roman"/>
+          <w:b/>
+          <w:bCs/>
+          <w:sz w:val="24"/>
+          <w:szCs w:val="24"/>
+        </w:rPr>
+        <w:t>Requerimiento 1</w:t>
+      </w:r>
+      <w:r>
+        <w:rPr>
+          <w:rFonts w:ascii="Times New Roman" w:hAnsi="Times New Roman" w:cs="Times New Roman"/>
+          <w:b/>
+          <w:bCs/>
+          <w:sz w:val="24"/>
+          <w:szCs w:val="24"/>
+        </w:rPr>
+        <w:t xml:space="preserve">: </w:t>
+      </w:r>
+    </w:p>
+    <w:p>
+      <w:pPr>
+        <w:pStyle w:val="ListParagraph"/>
+        <w:ind w:left="360"/>
+        <w:jc w:val="both"/>
+        <w:rPr>
+          <w:rFonts w:ascii="Times New Roman" w:hAnsi="Times New Roman" w:cs="Times New Roman"/>
+          <w:sz w:val="24"/>
+          <w:szCs w:val="24"/>
+        </w:rPr>
+      </w:pPr>
+      <w:r>
+        <w:rPr>
+          <w:rFonts w:ascii="Times New Roman" w:hAnsi="Times New Roman" w:cs="Times New Roman"/>
+          <w:sz w:val="24"/>
+          <w:szCs w:val="24"/>
+        </w:rPr>
+        <w:tab/>
+      </w:r>
+      <w:r>
+        <w:rPr>
+          <w:rFonts w:ascii="Times New Roman" w:hAnsi="Times New Roman" w:cs="Times New Roman"/>
+          <w:sz w:val="24"/>
+          <w:szCs w:val="24"/>
+        </w:rPr>
+        <w:t>En nuestro reto 1 la complejidad era de</w:t>
+      </w:r>
+      <w:r>
+        <w:rPr>
+          <w:rFonts w:ascii="Times New Roman" w:hAnsi="Times New Roman" w:cs="Times New Roman"/>
+          <w:sz w:val="24"/>
+          <w:szCs w:val="24"/>
+        </w:rPr>
+        <w:t xml:space="preserve"> </w:t>
+      </w:r>
+      <w:r>
+        <w:rPr>
+          <w:rFonts w:ascii="Times New Roman" w:hAnsi="Times New Roman" w:cs="Times New Roman"/>
+          <w:sz w:val="24"/>
+          <w:szCs w:val="24"/>
+        </w:rPr>
+        <w:t>O(n logn)</w:t>
+      </w:r>
+      <w:r>
+        <w:rPr>
+          <w:rFonts w:ascii="Times New Roman" w:hAnsi="Times New Roman" w:cs="Times New Roman"/>
+          <w:sz w:val="24"/>
+          <w:szCs w:val="24"/>
+        </w:rPr>
+        <w:t xml:space="preserve"> y en el reto </w:t>
+      </w:r>
+      <w:r>
+        <w:rPr>
+          <w:rFonts w:ascii="Cambria Math" w:hAnsi="Cambria Math" w:cs="Times New Roman"/>
+          <w:sz w:val="24"/>
+          <w:szCs w:val="24"/>
+        </w:rPr>
+        <w:t xml:space="preserve">2 es de </w:t>
+      </w:r>
+      <w:r>
+        <w:rPr>
+          <w:rFonts w:ascii="Times New Roman" w:hAnsi="Times New Roman" w:cs="Times New Roman"/>
+          <w:sz w:val="24"/>
+          <w:szCs w:val="24"/>
+        </w:rPr>
+        <w:t>O(n logn)</w:t>
+      </w:r>
+      <w:r>
+        <w:rPr>
+          <w:rFonts w:ascii="Times New Roman" w:hAnsi="Times New Roman" w:cs="Times New Roman"/>
+          <w:sz w:val="24"/>
+          <w:szCs w:val="24"/>
+        </w:rPr>
+        <w:t>.</w:t>
+      </w:r>
+    </w:p>
+    <w:p>
+      <w:pPr>
+        <w:pStyle w:val="ListParagraph"/>
+        <w:ind w:left="360"/>
+        <w:jc w:val="both"/>
+        <w:rPr>
+          <w:rFonts w:ascii="Times New Roman" w:hAnsi="Times New Roman" w:cs="Times New Roman"/>
+          <w:b/>
+          <w:bCs/>
+          <w:sz w:val="24"/>
+          <w:szCs w:val="24"/>
+        </w:rPr>
+      </w:pPr>
+      <w:r>
+        <w:rPr>
+          <w:rFonts w:ascii="Times New Roman" w:hAnsi="Times New Roman" w:cs="Times New Roman"/>
+          <w:b/>
+          <w:bCs/>
+          <w:sz w:val="24"/>
+          <w:szCs w:val="24"/>
+        </w:rPr>
+        <w:t xml:space="preserve">Requerimiento </w:t>
+      </w:r>
+      <w:r>
+        <w:rPr>
+          <w:rFonts w:ascii="Cambria Math" w:hAnsi="Cambria Math" w:cs="Times New Roman"/>
+          <w:b/>
+          <w:bCs/>
+          <w:sz w:val="24"/>
+          <w:szCs w:val="24"/>
+        </w:rPr>
+        <w:t>2</w:t>
+      </w:r>
+      <w:r>
+        <w:rPr>
+          <w:rFonts w:ascii="Times New Roman" w:hAnsi="Times New Roman" w:cs="Times New Roman"/>
+          <w:b/>
+          <w:bCs/>
+          <w:sz w:val="24"/>
+          <w:szCs w:val="24"/>
+        </w:rPr>
+        <w:t>:</w:t>
+      </w:r>
+    </w:p>
+    <w:p>
+      <w:pPr>
+        <w:pStyle w:val="ListParagraph"/>
+        <w:ind w:left="360"/>
+        <w:jc w:val="both"/>
+        <w:rPr>
+          <w:rFonts w:ascii="Times New Roman" w:hAnsi="Times New Roman" w:cs="Times New Roman"/>
+          <w:sz w:val="24"/>
+          <w:szCs w:val="24"/>
+        </w:rPr>
+      </w:pPr>
+      <w:r>
+        <w:rPr>
+          <w:rFonts w:ascii="Times New Roman" w:hAnsi="Times New Roman" w:cs="Times New Roman"/>
+          <w:sz w:val="24"/>
+          <w:szCs w:val="24"/>
+        </w:rPr>
+        <w:tab/>
+        <w:t>En nuestro reto 1 la complejidad era de</w:t>
+      </w:r>
+      <w:r>
+        <w:rPr>
+          <w:rFonts w:ascii="Times New Roman" w:hAnsi="Times New Roman" w:cs="Times New Roman"/>
+          <w:sz w:val="24"/>
+          <w:szCs w:val="24"/>
+        </w:rPr>
+        <w:t xml:space="preserve"> O</w:t>
+      </w:r>
+      <w:r>
+        <w:rPr>
+          <w:rFonts w:ascii="Times New Roman" w:hAnsi="Times New Roman" w:cs="Times New Roman"/>
+          <w:sz w:val="24"/>
+          <w:szCs w:val="24"/>
+        </w:rPr>
+        <w:t>(2n^2)</w:t>
+      </w:r>
+      <w:r>
+        <w:rPr>
+          <w:rFonts w:ascii="Times New Roman" w:hAnsi="Times New Roman" w:cs="Times New Roman"/>
+          <w:sz w:val="24"/>
+          <w:szCs w:val="24"/>
+        </w:rPr>
+        <w:t xml:space="preserve"> y en el reto </w:t>
+      </w:r>
+      <w:r>
+        <w:rPr>
+          <w:rFonts w:ascii="Cambria Math" w:hAnsi="Cambria Math" w:cs="Times New Roman"/>
+          <w:sz w:val="24"/>
+          <w:szCs w:val="24"/>
+        </w:rPr>
+        <w:t xml:space="preserve">2 es de </w:t>
+      </w:r>
+      <w:r>
+        <w:rPr>
+          <w:rFonts w:ascii="Times New Roman" w:hAnsi="Times New Roman" w:cs="Times New Roman"/>
+          <w:sz w:val="24"/>
+          <w:szCs w:val="24"/>
+        </w:rPr>
+        <w:t>O(n)</w:t>
+      </w:r>
+      <w:r>
+        <w:rPr>
+          <w:rFonts w:ascii="Times New Roman" w:hAnsi="Times New Roman" w:cs="Times New Roman"/>
+          <w:sz w:val="24"/>
+          <w:szCs w:val="24"/>
+        </w:rPr>
+        <w:t>.</w:t>
+      </w:r>
+    </w:p>
+    <w:p>
+      <w:pPr>
+        <w:pStyle w:val="ListParagraph"/>
+        <w:ind w:left="360"/>
+        <w:jc w:val="both"/>
+        <w:rPr>
+          <w:rFonts w:ascii="Times New Roman" w:hAnsi="Times New Roman" w:cs="Times New Roman"/>
+          <w:b/>
+          <w:bCs/>
+          <w:sz w:val="24"/>
+          <w:szCs w:val="24"/>
+        </w:rPr>
+      </w:pPr>
+      <w:r>
+        <w:rPr>
+          <w:rFonts w:ascii="Times New Roman" w:hAnsi="Times New Roman" w:cs="Times New Roman"/>
+          <w:b/>
+          <w:bCs/>
+          <w:sz w:val="24"/>
+          <w:szCs w:val="24"/>
+        </w:rPr>
+        <w:t xml:space="preserve">Requerimiento </w:t>
+      </w:r>
+      <w:r>
+        <w:rPr>
+          <w:rFonts w:ascii="Times New Roman" w:hAnsi="Times New Roman" w:cs="Times New Roman"/>
+          <w:b/>
+          <w:bCs/>
+          <w:sz w:val="24"/>
+          <w:szCs w:val="24"/>
+        </w:rPr>
+        <w:t>3</w:t>
+      </w:r>
+      <w:r>
+        <w:rPr>
+          <w:rFonts w:ascii="Times New Roman" w:hAnsi="Times New Roman" w:cs="Times New Roman"/>
+          <w:b/>
+          <w:bCs/>
+          <w:sz w:val="24"/>
+          <w:szCs w:val="24"/>
+        </w:rPr>
+        <w:t>:</w:t>
+      </w:r>
+    </w:p>
+    <w:p>
+      <w:pPr>
+        <w:pStyle w:val="ListParagraph"/>
+        <w:ind w:left="360"/>
+        <w:jc w:val="both"/>
+        <w:rPr>
+          <w:rFonts w:ascii="Times New Roman" w:hAnsi="Times New Roman" w:cs="Times New Roman"/>
+          <w:sz w:val="24"/>
+          <w:szCs w:val="24"/>
+        </w:rPr>
+      </w:pPr>
+      <w:r>
+        <w:rPr>
+          <w:rFonts w:ascii="Times New Roman" w:hAnsi="Times New Roman" w:cs="Times New Roman"/>
+          <w:sz w:val="24"/>
+          <w:szCs w:val="24"/>
+        </w:rPr>
+        <w:tab/>
+        <w:t>En nuestro reto 1 la complejidad era de</w:t>
+      </w:r>
+      <w:r>
+        <w:rPr>
+          <w:rFonts w:ascii="Times New Roman" w:hAnsi="Times New Roman" w:cs="Times New Roman"/>
+          <w:sz w:val="24"/>
+          <w:szCs w:val="24"/>
+        </w:rPr>
+        <w:t xml:space="preserve"> O</w:t>
+      </w:r>
+      <w:r>
+        <w:rPr>
+          <w:rFonts w:ascii="Times New Roman" w:hAnsi="Times New Roman" w:cs="Times New Roman"/>
+          <w:sz w:val="24"/>
+          <w:szCs w:val="24"/>
+        </w:rPr>
+        <w:t xml:space="preserve">(2n^2) y en el reto </w:t>
+      </w:r>
+      <w:r>
+        <w:rPr>
+          <w:rFonts w:ascii="Cambria Math" w:hAnsi="Cambria Math" w:cs="Times New Roman"/>
+          <w:sz w:val="24"/>
+          <w:szCs w:val="24"/>
+        </w:rPr>
+        <w:t xml:space="preserve">2 es de </w:t>
+      </w:r>
+      <w:r>
+        <w:rPr>
+          <w:rFonts w:ascii="Times New Roman" w:hAnsi="Times New Roman" w:cs="Times New Roman"/>
+          <w:sz w:val="24"/>
+          <w:szCs w:val="24"/>
+        </w:rPr>
+        <w:t>O(n)</w:t>
+      </w:r>
+      <w:r>
+        <w:rPr>
+          <w:rFonts w:ascii="Times New Roman" w:hAnsi="Times New Roman" w:cs="Times New Roman"/>
+          <w:sz w:val="24"/>
+          <w:szCs w:val="24"/>
+        </w:rPr>
+        <w:t>.</w:t>
+      </w:r>
+    </w:p>
+    <w:p>
+      <w:pPr>
+        <w:pStyle w:val="ListParagraph"/>
+        <w:ind w:left="360"/>
+        <w:jc w:val="both"/>
+        <w:rPr>
+          <w:rFonts w:ascii="Times New Roman" w:hAnsi="Times New Roman" w:cs="Times New Roman"/>
+          <w:b/>
+          <w:bCs/>
+          <w:sz w:val="24"/>
+          <w:szCs w:val="24"/>
+        </w:rPr>
+      </w:pPr>
+      <w:r>
+        <w:rPr>
+          <w:rFonts w:ascii="Times New Roman" w:hAnsi="Times New Roman" w:cs="Times New Roman"/>
+          <w:b/>
+          <w:bCs/>
+          <w:sz w:val="24"/>
+          <w:szCs w:val="24"/>
+        </w:rPr>
+        <w:t xml:space="preserve">Requerimiento </w:t>
+      </w:r>
+      <w:r>
+        <w:rPr>
+          <w:rFonts w:ascii="Times New Roman" w:hAnsi="Times New Roman" w:cs="Times New Roman"/>
+          <w:b/>
+          <w:bCs/>
+          <w:sz w:val="24"/>
+          <w:szCs w:val="24"/>
+        </w:rPr>
+        <w:t>4</w:t>
+      </w:r>
+      <w:r>
+        <w:rPr>
+          <w:rFonts w:ascii="Times New Roman" w:hAnsi="Times New Roman" w:cs="Times New Roman"/>
+          <w:b/>
+          <w:bCs/>
+          <w:sz w:val="24"/>
+          <w:szCs w:val="24"/>
+        </w:rPr>
+        <w:t>:</w:t>
+      </w:r>
+    </w:p>
+    <w:p>
+      <w:pPr>
+        <w:pStyle w:val="ListParagraph"/>
+        <w:ind w:left="360"/>
+        <w:jc w:val="both"/>
+        <w:rPr>
+          <w:rFonts w:ascii="Times New Roman" w:hAnsi="Times New Roman" w:cs="Times New Roman"/>
+          <w:sz w:val="24"/>
+          <w:szCs w:val="24"/>
+        </w:rPr>
+      </w:pPr>
+      <w:r>
+        <w:rPr>
+          <w:rFonts w:ascii="Times New Roman" w:hAnsi="Times New Roman" w:cs="Times New Roman"/>
+          <w:sz w:val="24"/>
+          <w:szCs w:val="24"/>
+        </w:rPr>
+        <w:tab/>
+        <w:t>En nuestro reto 1 la complejidad era de</w:t>
+      </w:r>
+      <w:r>
+        <w:rPr>
+          <w:rFonts w:ascii="Times New Roman" w:hAnsi="Times New Roman" w:cs="Times New Roman"/>
+          <w:sz w:val="24"/>
+          <w:szCs w:val="24"/>
+        </w:rPr>
+        <w:t xml:space="preserve"> O</w:t>
+      </w:r>
+      <w:r>
+        <w:rPr>
+          <w:rFonts w:ascii="Times New Roman" w:hAnsi="Times New Roman" w:cs="Times New Roman"/>
+          <w:sz w:val="24"/>
+          <w:szCs w:val="24"/>
+        </w:rPr>
+        <w:t>(</w:t>
+      </w:r>
+      <w:r>
+        <w:rPr>
+          <w:rFonts w:ascii="Times New Roman" w:hAnsi="Times New Roman" w:cs="Times New Roman"/>
+          <w:sz w:val="24"/>
+          <w:szCs w:val="24"/>
+        </w:rPr>
+        <w:t>2</w:t>
+      </w:r>
+      <w:r>
+        <w:rPr>
+          <w:rFonts w:ascii="Times New Roman" w:hAnsi="Times New Roman" w:cs="Times New Roman"/>
+          <w:sz w:val="24"/>
+          <w:szCs w:val="24"/>
+        </w:rPr>
+        <w:t>n</w:t>
+      </w:r>
+      <w:r>
+        <w:rPr>
+          <w:rFonts w:ascii="Times New Roman" w:hAnsi="Times New Roman" w:cs="Times New Roman"/>
+          <w:sz w:val="24"/>
+          <w:szCs w:val="24"/>
+        </w:rPr>
+        <w:t xml:space="preserve">) y en el reto </w:t>
+      </w:r>
+      <w:r>
+        <w:rPr>
+          <w:rFonts w:ascii="Cambria Math" w:hAnsi="Cambria Math" w:cs="Times New Roman"/>
+          <w:sz w:val="24"/>
+          <w:szCs w:val="24"/>
+        </w:rPr>
+        <w:t xml:space="preserve">2 es de </w:t>
+      </w:r>
+      <w:r>
+        <w:rPr>
+          <w:rFonts w:ascii="Times New Roman" w:hAnsi="Times New Roman" w:cs="Times New Roman"/>
+          <w:sz w:val="24"/>
+          <w:szCs w:val="24"/>
+        </w:rPr>
+        <w:t>O(n)</w:t>
+      </w:r>
+      <w:r>
+        <w:rPr>
+          <w:rFonts w:ascii="Times New Roman" w:hAnsi="Times New Roman" w:cs="Times New Roman"/>
+          <w:sz w:val="24"/>
+          <w:szCs w:val="24"/>
+        </w:rPr>
+        <w:t>.</w:t>
+      </w:r>
+    </w:p>
+    <w:p>
+      <w:pPr>
+        <w:pStyle w:val="ListParagraph"/>
+        <w:ind w:left="360"/>
+        <w:jc w:val="both"/>
+        <w:rPr>
+          <w:rFonts w:ascii="Cambria Math" w:hAnsi="Cambria Math" w:cs="Times New Roman"/>
+          <w:sz w:val="24"/>
+          <w:szCs w:val="24"/>
+        </w:rPr>
+      </w:pPr>
+      <w:r>
+        <w:rPr>
+          <w:rFonts w:ascii="Cambria Math" w:hAnsi="Cambria Math" w:cs="Times New Roman"/>
+          <w:sz w:val="24"/>
+          <w:szCs w:val="24"/>
+        </w:rPr>
+        <w:lastRenderedPageBreak/>
+        <w:t>Estas complejidades fueron calculadas</w:t>
+      </w:r>
+      <w:r>
+        <w:rPr>
+          <w:rFonts w:ascii="Cambria Math" w:hAnsi="Cambria Math" w:cs="Times New Roman"/>
+          <w:sz w:val="24"/>
+          <w:szCs w:val="24"/>
+        </w:rPr>
+        <w:t xml:space="preserve"> teniendo en cuenta</w:t>
+      </w:r>
+      <w:r>
+        <w:rPr>
+          <w:rFonts w:ascii="Cambria Math" w:hAnsi="Cambria Math" w:cs="Times New Roman"/>
+          <w:sz w:val="24"/>
+          <w:szCs w:val="24"/>
+        </w:rPr>
+        <w:t xml:space="preserve"> el peor de los casos</w:t>
+      </w:r>
+      <w:r>
+        <w:rPr>
+          <w:rFonts w:ascii="Cambria Math" w:hAnsi="Cambria Math" w:cs="Times New Roman"/>
+          <w:sz w:val="24"/>
+          <w:szCs w:val="24"/>
+        </w:rPr>
+        <w:t>.</w:t>
+      </w:r>
+    </w:p>
+    <w:p>
+      <w:pPr>
+        <w:pStyle w:val="ListParagraph"/>
+        <w:ind w:left="360"/>
+        <w:jc w:val="both"/>
+        <w:rPr>
+          <w:rFonts w:ascii="Cambria Math" w:hAnsi="Cambria Math" w:cs="Times New Roman"/>
+          <w:sz w:val="24"/>
+          <w:szCs w:val="24"/>
+        </w:rPr>
+      </w:pPr>
+    </w:p>
+    <w:p>
+      <w:pPr>
+        <w:pStyle w:val="ListParagraph"/>
+        <w:ind w:left="360"/>
+        <w:jc w:val="both"/>
+        <w:rPr>
+          <w:rFonts w:ascii="Times New Roman" w:hAnsi="Times New Roman" w:cs="Times New Roman"/>
+          <w:sz w:val="24"/>
+          <w:szCs w:val="24"/>
+        </w:rPr>
+      </w:pPr>
+      <w:r>
+        <w:rPr>
+          <w:rFonts w:ascii="Cambria Math" w:hAnsi="Cambria Math" w:cs="Times New Roman"/>
+          <w:sz w:val="24"/>
+          <w:szCs w:val="24"/>
+        </w:rPr>
+        <w:t xml:space="preserve">Dicho esto, </w:t>
+      </w:r>
+      <w:r>
+        <w:rPr>
+          <w:rFonts w:ascii="Cambria Math" w:hAnsi="Cambria Math" w:cs="Times New Roman"/>
+          <w:sz w:val="24"/>
+          <w:szCs w:val="24"/>
+        </w:rPr>
+        <w:t>se puede concluir que los</w:t>
+      </w:r>
+      <w:r>
+        <w:rPr>
+          <w:rFonts w:ascii="Times New Roman" w:hAnsi="Times New Roman" w:cs="Times New Roman"/>
+          <w:sz w:val="24"/>
+          <w:szCs w:val="24"/>
+        </w:rPr>
+        <w:t xml:space="preserve"> diferentes algoritmos utilizados para el reto </w:t>
+      </w:r>
+      <w:r>
+        <w:rPr>
+          <w:rFonts w:ascii="Cambria Math" w:hAnsi="Cambria Math" w:cs="Times New Roman"/>
+          <w:sz w:val="24"/>
+          <w:szCs w:val="24"/>
+        </w:rPr>
+        <w:t xml:space="preserve">2 </w:t>
+      </w:r>
+      <w:r>
+        <w:rPr>
+          <w:rFonts w:ascii="Cambria Math" w:hAnsi="Cambria Math" w:cs="Times New Roman"/>
+          <w:sz w:val="24"/>
+          <w:szCs w:val="24"/>
+        </w:rPr>
+        <w:t>implementando los maps (tablas de Hash)</w:t>
+      </w:r>
+      <w:r>
+        <w:rPr>
+          <w:rFonts w:ascii="Cambria Math" w:hAnsi="Cambria Math" w:cs="Times New Roman"/>
+          <w:sz w:val="24"/>
+          <w:szCs w:val="24"/>
+        </w:rPr>
+        <w:t xml:space="preserve"> son claramente más eficientes tanto en la búsqueda como también</w:t>
+      </w:r>
+      <w:r>
+        <w:rPr>
+          <w:rFonts w:ascii="Cambria Math" w:hAnsi="Cambria Math" w:cs="Times New Roman"/>
+          <w:sz w:val="24"/>
+          <w:szCs w:val="24"/>
+        </w:rPr>
+        <w:t xml:space="preserve"> </w:t>
+      </w:r>
+      <w:r>
+        <w:rPr>
+          <w:rFonts w:ascii="Cambria Math" w:hAnsi="Cambria Math" w:cs="Times New Roman"/>
+          <w:sz w:val="24"/>
+          <w:szCs w:val="24"/>
+        </w:rPr>
+        <w:t xml:space="preserve">para agregar elementos, permitiéndonos </w:t>
+      </w:r>
+      <w:r>
+        <w:rPr>
+          <w:rFonts w:ascii="Cambria Math" w:hAnsi="Cambria Math" w:cs="Times New Roman"/>
+          <w:sz w:val="24"/>
+          <w:szCs w:val="24"/>
+        </w:rPr>
+        <w:t>tener búsquedas con complejidades logarítmicas. Conllevando, a que los tiempos fueran menores a los del reto 1.</w:t>
+      </w:r>
     </w:p>
     <w:sectPr>
       <w:pgSz w:w="12240" w:h="15840"/>
@@ -10395,6 +10989,92 @@
 <file path=word/numbering.xml><?xml version="1.0" encoding="utf-8"?>
 <w:numbering xmlns:wpc="http://schemas.microsoft.com/office/word/2010/wordprocessingCanvas" xmlns:cx="http://schemas.microsoft.com/office/drawing/2014/chartex" xmlns:cx1="http://schemas.microsoft.com/office/drawing/2015/9/8/chartex" xmlns:cx2="http://schemas.microsoft.com/office/drawing/2015/10/21/chartex" xmlns:cx3="http://schemas.microsoft.com/office/drawing/2016/5/9/chartex" xmlns:cx4="http://schemas.microsoft.com/office/drawing/2016/5/10/chartex" xmlns:cx5="http://schemas.microsoft.com/office/drawing/2016/5/11/chartex" xmlns:cx6="http://schemas.microsoft.com/office/drawing/2016/5/12/chartex" xmlns:cx7="http://schemas.microsoft.com/office/drawing/2016/5/13/chartex" xmlns:cx8="http://schemas.microsoft.com/office/drawing/2016/5/14/chartex" xmlns:mc="http://schemas.openxmlformats.org/markup-compatibility/2006" xmlns:aink="http://schemas.microsoft.com/office/drawing/2016/ink" xmlns:am3d="http://schemas.microsoft.com/office/drawing/2017/model3d" xmlns:o="urn:schemas-microsoft-com:office:office" xmlns:r="http://schemas.openxmlformats.org/officeDocument/2006/relationships" xmlns:m="http://schemas.openxmlformats.org/officeDocument/2006/math" xmlns:v="urn:schemas-microsoft-com:vml" xmlns:wp14="http://schemas.microsoft.com/office/word/2010/wordprocessingDrawing" xmlns:wp="http://schemas.openxmlformats.org/drawingml/2006/wordprocessingDrawing" xmlns:w10="urn:schemas-microsoft-com:office:word" xmlns:w="http://schemas.openxmlformats.org/wordprocessingml/2006/main" xmlns:w14="http://schemas.microsoft.com/office/word/2010/wordml" xmlns:w15="http://schemas.microsoft.com/office/word/2012/wordml" xmlns:w16cex="http://schemas.microsoft.com/office/word/2018/wordml/cex" xmlns:w16cid="http://schemas.microsoft.com/office/word/2016/wordml/cid" xmlns:w16="http://schemas.microsoft.com/office/word/2018/wordml" xmlns:w16se="http://schemas.microsoft.com/office/word/2015/wordml/symex" xmlns:wpg="http://schemas.microsoft.com/office/word/2010/wordprocessingGroup" xmlns:wpi="http://schemas.microsoft.com/office/word/2010/wordprocessingInk" xmlns:wne="http://schemas.microsoft.com/office/word/2006/wordml" xmlns:wps="http://schemas.microsoft.com/office/word/2010/wordprocessingShape" mc:Ignorable="w14 w15 w16se w16cid w16 w16cex wp14">
   <w:abstractNum w:abstractNumId="0" w15:restartNumberingAfterBreak="0">
+    <w:nsid w:val="089E484B"/>
+    <w:multiLevelType w:val="hybridMultilevel"/>
+    <w:tmpl w:val="4AF29C70"/>
+    <w:lvl w:ilvl="0" w:tplc="0409000F">
+      <w:start w:val="1"/>
+      <w:numFmt w:val="decimal"/>
+      <w:lvlText w:val="%1."/>
+      <w:lvlJc w:val="left"/>
+      <w:pPr>
+        <w:ind w:left="720" w:hanging="360"/>
+      </w:pPr>
+    </w:lvl>
+    <w:lvl w:ilvl="1" w:tplc="04090019" w:tentative="1">
+      <w:start w:val="1"/>
+      <w:numFmt w:val="lowerLetter"/>
+      <w:lvlText w:val="%2."/>
+      <w:lvlJc w:val="left"/>
+      <w:pPr>
+        <w:ind w:left="1440" w:hanging="360"/>
+      </w:pPr>
+    </w:lvl>
+    <w:lvl w:ilvl="2" w:tplc="0409001B" w:tentative="1">
+      <w:start w:val="1"/>
+      <w:numFmt w:val="lowerRoman"/>
+      <w:lvlText w:val="%3."/>
+      <w:lvlJc w:val="right"/>
+      <w:pPr>
+        <w:ind w:left="2160" w:hanging="180"/>
+      </w:pPr>
+    </w:lvl>
+    <w:lvl w:ilvl="3" w:tplc="0409000F" w:tentative="1">
+      <w:start w:val="1"/>
+      <w:numFmt w:val="decimal"/>
+      <w:lvlText w:val="%4."/>
+      <w:lvlJc w:val="left"/>
+      <w:pPr>
+        <w:ind w:left="2880" w:hanging="360"/>
+      </w:pPr>
+    </w:lvl>
+    <w:lvl w:ilvl="4" w:tplc="04090019" w:tentative="1">
+      <w:start w:val="1"/>
+      <w:numFmt w:val="lowerLetter"/>
+      <w:lvlText w:val="%5."/>
+      <w:lvlJc w:val="left"/>
+      <w:pPr>
+        <w:ind w:left="3600" w:hanging="360"/>
+      </w:pPr>
+    </w:lvl>
+    <w:lvl w:ilvl="5" w:tplc="0409001B" w:tentative="1">
+      <w:start w:val="1"/>
+      <w:numFmt w:val="lowerRoman"/>
+      <w:lvlText w:val="%6."/>
+      <w:lvlJc w:val="right"/>
+      <w:pPr>
+        <w:ind w:left="4320" w:hanging="180"/>
+      </w:pPr>
+    </w:lvl>
+    <w:lvl w:ilvl="6" w:tplc="0409000F" w:tentative="1">
+      <w:start w:val="1"/>
+      <w:numFmt w:val="decimal"/>
+      <w:lvlText w:val="%7."/>
+      <w:lvlJc w:val="left"/>
+      <w:pPr>
+        <w:ind w:left="5040" w:hanging="360"/>
+      </w:pPr>
+    </w:lvl>
+    <w:lvl w:ilvl="7" w:tplc="04090019" w:tentative="1">
+      <w:start w:val="1"/>
+      <w:numFmt w:val="lowerLetter"/>
+      <w:lvlText w:val="%8."/>
+      <w:lvlJc w:val="left"/>
+      <w:pPr>
+        <w:ind w:left="5760" w:hanging="360"/>
+      </w:pPr>
+    </w:lvl>
+    <w:lvl w:ilvl="8" w:tplc="0409001B" w:tentative="1">
+      <w:start w:val="1"/>
+      <w:numFmt w:val="lowerRoman"/>
+      <w:lvlText w:val="%9."/>
+      <w:lvlJc w:val="right"/>
+      <w:pPr>
+        <w:ind w:left="6480" w:hanging="180"/>
+      </w:pPr>
+    </w:lvl>
+  </w:abstractNum>
+  <w:abstractNum w:abstractNumId="1" w15:restartNumberingAfterBreak="0">
     <w:nsid w:val="25903CC3"/>
     <w:multiLevelType w:val="hybridMultilevel"/>
     <w:tmpl w:val="7FDC78E2"/>
@@ -10483,7 +11163,7 @@
       </w:pPr>
     </w:lvl>
   </w:abstractNum>
-  <w:abstractNum w:abstractNumId="1" w15:restartNumberingAfterBreak="0">
+  <w:abstractNum w:abstractNumId="2" w15:restartNumberingAfterBreak="0">
     <w:nsid w:val="276D35E8"/>
     <w:multiLevelType w:val="multilevel"/>
     <w:tmpl w:val="C71AD352"/>
@@ -10604,7 +11284,7 @@
       </w:rPr>
     </w:lvl>
   </w:abstractNum>
-  <w:abstractNum w:abstractNumId="2" w15:restartNumberingAfterBreak="0">
+  <w:abstractNum w:abstractNumId="3" w15:restartNumberingAfterBreak="0">
     <w:nsid w:val="27F81BAE"/>
     <w:multiLevelType w:val="hybridMultilevel"/>
     <w:tmpl w:val="E8965840"/>
@@ -10693,14 +11373,338 @@
       </w:pPr>
     </w:lvl>
   </w:abstractNum>
+  <w:abstractNum w:abstractNumId="4" w15:restartNumberingAfterBreak="0">
+    <w:nsid w:val="6A691C3A"/>
+    <w:multiLevelType w:val="hybridMultilevel"/>
+    <w:tmpl w:val="216A2CC8"/>
+    <w:lvl w:ilvl="0" w:tplc="0409000F">
+      <w:start w:val="1"/>
+      <w:numFmt w:val="decimal"/>
+      <w:lvlText w:val="%1."/>
+      <w:lvlJc w:val="left"/>
+      <w:pPr>
+        <w:ind w:left="1440" w:hanging="360"/>
+      </w:pPr>
+    </w:lvl>
+    <w:lvl w:ilvl="1" w:tplc="04090019" w:tentative="1">
+      <w:start w:val="1"/>
+      <w:numFmt w:val="lowerLetter"/>
+      <w:lvlText w:val="%2."/>
+      <w:lvlJc w:val="left"/>
+      <w:pPr>
+        <w:ind w:left="2160" w:hanging="360"/>
+      </w:pPr>
+    </w:lvl>
+    <w:lvl w:ilvl="2" w:tplc="0409001B" w:tentative="1">
+      <w:start w:val="1"/>
+      <w:numFmt w:val="lowerRoman"/>
+      <w:lvlText w:val="%3."/>
+      <w:lvlJc w:val="right"/>
+      <w:pPr>
+        <w:ind w:left="2880" w:hanging="180"/>
+      </w:pPr>
+    </w:lvl>
+    <w:lvl w:ilvl="3" w:tplc="0409000F" w:tentative="1">
+      <w:start w:val="1"/>
+      <w:numFmt w:val="decimal"/>
+      <w:lvlText w:val="%4."/>
+      <w:lvlJc w:val="left"/>
+      <w:pPr>
+        <w:ind w:left="3600" w:hanging="360"/>
+      </w:pPr>
+    </w:lvl>
+    <w:lvl w:ilvl="4" w:tplc="04090019" w:tentative="1">
+      <w:start w:val="1"/>
+      <w:numFmt w:val="lowerLetter"/>
+      <w:lvlText w:val="%5."/>
+      <w:lvlJc w:val="left"/>
+      <w:pPr>
+        <w:ind w:left="4320" w:hanging="360"/>
+      </w:pPr>
+    </w:lvl>
+    <w:lvl w:ilvl="5" w:tplc="0409001B" w:tentative="1">
+      <w:start w:val="1"/>
+      <w:numFmt w:val="lowerRoman"/>
+      <w:lvlText w:val="%6."/>
+      <w:lvlJc w:val="right"/>
+      <w:pPr>
+        <w:ind w:left="5040" w:hanging="180"/>
+      </w:pPr>
+    </w:lvl>
+    <w:lvl w:ilvl="6" w:tplc="0409000F" w:tentative="1">
+      <w:start w:val="1"/>
+      <w:numFmt w:val="decimal"/>
+      <w:lvlText w:val="%7."/>
+      <w:lvlJc w:val="left"/>
+      <w:pPr>
+        <w:ind w:left="5760" w:hanging="360"/>
+      </w:pPr>
+    </w:lvl>
+    <w:lvl w:ilvl="7" w:tplc="04090019" w:tentative="1">
+      <w:start w:val="1"/>
+      <w:numFmt w:val="lowerLetter"/>
+      <w:lvlText w:val="%8."/>
+      <w:lvlJc w:val="left"/>
+      <w:pPr>
+        <w:ind w:left="6480" w:hanging="360"/>
+      </w:pPr>
+    </w:lvl>
+    <w:lvl w:ilvl="8" w:tplc="0409001B" w:tentative="1">
+      <w:start w:val="1"/>
+      <w:numFmt w:val="lowerRoman"/>
+      <w:lvlText w:val="%9."/>
+      <w:lvlJc w:val="right"/>
+      <w:pPr>
+        <w:ind w:left="7200" w:hanging="180"/>
+      </w:pPr>
+    </w:lvl>
+  </w:abstractNum>
+  <w:abstractNum w:abstractNumId="5" w15:restartNumberingAfterBreak="0">
+    <w:nsid w:val="750923D2"/>
+    <w:multiLevelType w:val="hybridMultilevel"/>
+    <w:tmpl w:val="AA5E64B4"/>
+    <w:lvl w:ilvl="0" w:tplc="04090001">
+      <w:start w:val="1"/>
+      <w:numFmt w:val="bullet"/>
+      <w:lvlText w:val=""/>
+      <w:lvlJc w:val="left"/>
+      <w:pPr>
+        <w:ind w:left="360" w:hanging="360"/>
+      </w:pPr>
+      <w:rPr>
+        <w:rFonts w:ascii="Symbol" w:hAnsi="Symbol" w:hint="default"/>
+      </w:rPr>
+    </w:lvl>
+    <w:lvl w:ilvl="1" w:tplc="04090003" w:tentative="1">
+      <w:start w:val="1"/>
+      <w:numFmt w:val="bullet"/>
+      <w:lvlText w:val="o"/>
+      <w:lvlJc w:val="left"/>
+      <w:pPr>
+        <w:ind w:left="1080" w:hanging="360"/>
+      </w:pPr>
+      <w:rPr>
+        <w:rFonts w:ascii="Courier New" w:hAnsi="Courier New" w:cs="Courier New" w:hint="default"/>
+      </w:rPr>
+    </w:lvl>
+    <w:lvl w:ilvl="2" w:tplc="04090005" w:tentative="1">
+      <w:start w:val="1"/>
+      <w:numFmt w:val="bullet"/>
+      <w:lvlText w:val=""/>
+      <w:lvlJc w:val="left"/>
+      <w:pPr>
+        <w:ind w:left="1800" w:hanging="360"/>
+      </w:pPr>
+      <w:rPr>
+        <w:rFonts w:ascii="Wingdings" w:hAnsi="Wingdings" w:hint="default"/>
+      </w:rPr>
+    </w:lvl>
+    <w:lvl w:ilvl="3" w:tplc="04090001" w:tentative="1">
+      <w:start w:val="1"/>
+      <w:numFmt w:val="bullet"/>
+      <w:lvlText w:val=""/>
+      <w:lvlJc w:val="left"/>
+      <w:pPr>
+        <w:ind w:left="2520" w:hanging="360"/>
+      </w:pPr>
+      <w:rPr>
+        <w:rFonts w:ascii="Symbol" w:hAnsi="Symbol" w:hint="default"/>
+      </w:rPr>
+    </w:lvl>
+    <w:lvl w:ilvl="4" w:tplc="04090003" w:tentative="1">
+      <w:start w:val="1"/>
+      <w:numFmt w:val="bullet"/>
+      <w:lvlText w:val="o"/>
+      <w:lvlJc w:val="left"/>
+      <w:pPr>
+        <w:ind w:left="3240" w:hanging="360"/>
+      </w:pPr>
+      <w:rPr>
+        <w:rFonts w:ascii="Courier New" w:hAnsi="Courier New" w:cs="Courier New" w:hint="default"/>
+      </w:rPr>
+    </w:lvl>
+    <w:lvl w:ilvl="5" w:tplc="04090005" w:tentative="1">
+      <w:start w:val="1"/>
+      <w:numFmt w:val="bullet"/>
+      <w:lvlText w:val=""/>
+      <w:lvlJc w:val="left"/>
+      <w:pPr>
+        <w:ind w:left="3960" w:hanging="360"/>
+      </w:pPr>
+      <w:rPr>
+        <w:rFonts w:ascii="Wingdings" w:hAnsi="Wingdings" w:hint="default"/>
+      </w:rPr>
+    </w:lvl>
+    <w:lvl w:ilvl="6" w:tplc="04090001" w:tentative="1">
+      <w:start w:val="1"/>
+      <w:numFmt w:val="bullet"/>
+      <w:lvlText w:val=""/>
+      <w:lvlJc w:val="left"/>
+      <w:pPr>
+        <w:ind w:left="4680" w:hanging="360"/>
+      </w:pPr>
+      <w:rPr>
+        <w:rFonts w:ascii="Symbol" w:hAnsi="Symbol" w:hint="default"/>
+      </w:rPr>
+    </w:lvl>
+    <w:lvl w:ilvl="7" w:tplc="04090003" w:tentative="1">
+      <w:start w:val="1"/>
+      <w:numFmt w:val="bullet"/>
+      <w:lvlText w:val="o"/>
+      <w:lvlJc w:val="left"/>
+      <w:pPr>
+        <w:ind w:left="5400" w:hanging="360"/>
+      </w:pPr>
+      <w:rPr>
+        <w:rFonts w:ascii="Courier New" w:hAnsi="Courier New" w:cs="Courier New" w:hint="default"/>
+      </w:rPr>
+    </w:lvl>
+    <w:lvl w:ilvl="8" w:tplc="04090005" w:tentative="1">
+      <w:start w:val="1"/>
+      <w:numFmt w:val="bullet"/>
+      <w:lvlText w:val=""/>
+      <w:lvlJc w:val="left"/>
+      <w:pPr>
+        <w:ind w:left="6120" w:hanging="360"/>
+      </w:pPr>
+      <w:rPr>
+        <w:rFonts w:ascii="Wingdings" w:hAnsi="Wingdings" w:hint="default"/>
+      </w:rPr>
+    </w:lvl>
+  </w:abstractNum>
+  <w:abstractNum w:abstractNumId="6" w15:restartNumberingAfterBreak="0">
+    <w:nsid w:val="7CB33CF5"/>
+    <w:multiLevelType w:val="hybridMultilevel"/>
+    <w:tmpl w:val="A6CC687E"/>
+    <w:lvl w:ilvl="0" w:tplc="04090001">
+      <w:start w:val="1"/>
+      <w:numFmt w:val="bullet"/>
+      <w:lvlText w:val=""/>
+      <w:lvlJc w:val="left"/>
+      <w:pPr>
+        <w:ind w:left="720" w:hanging="360"/>
+      </w:pPr>
+      <w:rPr>
+        <w:rFonts w:ascii="Symbol" w:hAnsi="Symbol" w:hint="default"/>
+      </w:rPr>
+    </w:lvl>
+    <w:lvl w:ilvl="1" w:tplc="04090003" w:tentative="1">
+      <w:start w:val="1"/>
+      <w:numFmt w:val="bullet"/>
+      <w:lvlText w:val="o"/>
+      <w:lvlJc w:val="left"/>
+      <w:pPr>
+        <w:ind w:left="1440" w:hanging="360"/>
+      </w:pPr>
+      <w:rPr>
+        <w:rFonts w:ascii="Courier New" w:hAnsi="Courier New" w:cs="Courier New" w:hint="default"/>
+      </w:rPr>
+    </w:lvl>
+    <w:lvl w:ilvl="2" w:tplc="04090005" w:tentative="1">
+      <w:start w:val="1"/>
+      <w:numFmt w:val="bullet"/>
+      <w:lvlText w:val=""/>
+      <w:lvlJc w:val="left"/>
+      <w:pPr>
+        <w:ind w:left="2160" w:hanging="360"/>
+      </w:pPr>
+      <w:rPr>
+        <w:rFonts w:ascii="Wingdings" w:hAnsi="Wingdings" w:hint="default"/>
+      </w:rPr>
+    </w:lvl>
+    <w:lvl w:ilvl="3" w:tplc="04090001" w:tentative="1">
+      <w:start w:val="1"/>
+      <w:numFmt w:val="bullet"/>
+      <w:lvlText w:val=""/>
+      <w:lvlJc w:val="left"/>
+      <w:pPr>
+        <w:ind w:left="2880" w:hanging="360"/>
+      </w:pPr>
+      <w:rPr>
+        <w:rFonts w:ascii="Symbol" w:hAnsi="Symbol" w:hint="default"/>
+      </w:rPr>
+    </w:lvl>
+    <w:lvl w:ilvl="4" w:tplc="04090003" w:tentative="1">
+      <w:start w:val="1"/>
+      <w:numFmt w:val="bullet"/>
+      <w:lvlText w:val="o"/>
+      <w:lvlJc w:val="left"/>
+      <w:pPr>
+        <w:ind w:left="3600" w:hanging="360"/>
+      </w:pPr>
+      <w:rPr>
+        <w:rFonts w:ascii="Courier New" w:hAnsi="Courier New" w:cs="Courier New" w:hint="default"/>
+      </w:rPr>
+    </w:lvl>
+    <w:lvl w:ilvl="5" w:tplc="04090005" w:tentative="1">
+      <w:start w:val="1"/>
+      <w:numFmt w:val="bullet"/>
+      <w:lvlText w:val=""/>
+      <w:lvlJc w:val="left"/>
+      <w:pPr>
+        <w:ind w:left="4320" w:hanging="360"/>
+      </w:pPr>
+      <w:rPr>
+        <w:rFonts w:ascii="Wingdings" w:hAnsi="Wingdings" w:hint="default"/>
+      </w:rPr>
+    </w:lvl>
+    <w:lvl w:ilvl="6" w:tplc="04090001" w:tentative="1">
+      <w:start w:val="1"/>
+      <w:numFmt w:val="bullet"/>
+      <w:lvlText w:val=""/>
+      <w:lvlJc w:val="left"/>
+      <w:pPr>
+        <w:ind w:left="5040" w:hanging="360"/>
+      </w:pPr>
+      <w:rPr>
+        <w:rFonts w:ascii="Symbol" w:hAnsi="Symbol" w:hint="default"/>
+      </w:rPr>
+    </w:lvl>
+    <w:lvl w:ilvl="7" w:tplc="04090003" w:tentative="1">
+      <w:start w:val="1"/>
+      <w:numFmt w:val="bullet"/>
+      <w:lvlText w:val="o"/>
+      <w:lvlJc w:val="left"/>
+      <w:pPr>
+        <w:ind w:left="5760" w:hanging="360"/>
+      </w:pPr>
+      <w:rPr>
+        <w:rFonts w:ascii="Courier New" w:hAnsi="Courier New" w:cs="Courier New" w:hint="default"/>
+      </w:rPr>
+    </w:lvl>
+    <w:lvl w:ilvl="8" w:tplc="04090005" w:tentative="1">
+      <w:start w:val="1"/>
+      <w:numFmt w:val="bullet"/>
+      <w:lvlText w:val=""/>
+      <w:lvlJc w:val="left"/>
+      <w:pPr>
+        <w:ind w:left="6480" w:hanging="360"/>
+      </w:pPr>
+      <w:rPr>
+        <w:rFonts w:ascii="Wingdings" w:hAnsi="Wingdings" w:hint="default"/>
+      </w:rPr>
+    </w:lvl>
+  </w:abstractNum>
   <w:num w:numId="1">
+    <w:abstractNumId w:val="2"/>
+  </w:num>
+  <w:num w:numId="2">
     <w:abstractNumId w:val="1"/>
   </w:num>
-  <w:num w:numId="2">
+  <w:num w:numId="3">
+    <w:abstractNumId w:val="3"/>
+  </w:num>
+  <w:num w:numId="4">
     <w:abstractNumId w:val="0"/>
   </w:num>
-  <w:num w:numId="3">
-    <w:abstractNumId w:val="2"/>
+  <w:num w:numId="5">
+    <w:abstractNumId w:val="4"/>
+  </w:num>
+  <w:num w:numId="6">
+    <w:abstractNumId w:val="6"/>
+  </w:num>
+  <w:num w:numId="7">
+    <w:abstractNumId w:val="5"/>
   </w:num>
 </w:numbering>
 </file>
@@ -11129,6 +12133,7 @@
   <w:style w:type="character" w:default="1" w:styleId="DefaultParagraphFont">
     <w:name w:val="Default Paragraph Font"/>
     <w:uiPriority w:val="1"/>
+    <w:semiHidden/>
     <w:unhideWhenUsed/>
   </w:style>
   <w:style w:type="table" w:default="1" w:styleId="TableNormal">

</xml_diff>